<commit_message>
added docker file and docker compose file
</commit_message>
<xml_diff>
--- a/sample jenkins ci-cd pipeline API.docx
+++ b/sample jenkins ci-cd pipeline API.docx
@@ -14942,10 +14942,60 @@
       </w:pPr>
       <w:r>
         <w:rPr>
+          <w:b/>
+          <w:bCs/>
+          <w:color w:val="404040" w:themeColor="text1" w:themeTint="BF"/>
+          <w:sz w:val="28"/>
+          <w:szCs w:val="28"/>
+        </w:rPr>
+        <w:lastRenderedPageBreak/>
+        <w:t>8</w:t>
+      </w:r>
+      <w:r>
+        <w:rPr>
+          <w:b/>
+          <w:bCs/>
+          <w:color w:val="404040" w:themeColor="text1" w:themeTint="BF"/>
+          <w:sz w:val="28"/>
+          <w:szCs w:val="28"/>
+        </w:rPr>
+        <w:t>.</w:t>
+      </w:r>
+      <w:r>
+        <w:rPr>
+          <w:b/>
+          <w:bCs/>
+          <w:color w:val="404040" w:themeColor="text1" w:themeTint="BF"/>
+          <w:sz w:val="28"/>
+          <w:szCs w:val="28"/>
+        </w:rPr>
+        <w:t xml:space="preserve"> </w:t>
+      </w:r>
+      <w:r>
+        <w:rPr>
+          <w:b/>
+          <w:bCs/>
+          <w:color w:val="404040" w:themeColor="text1" w:themeTint="BF"/>
+          <w:sz w:val="28"/>
+          <w:szCs w:val="28"/>
+        </w:rPr>
+        <w:t>Some of repository, Jenkins and nginx configuration</w:t>
+      </w:r>
+      <w:r>
+        <w:rPr>
+          <w:b/>
+          <w:bCs/>
+          <w:color w:val="404040" w:themeColor="text1" w:themeTint="BF"/>
+          <w:sz w:val="28"/>
+          <w:szCs w:val="28"/>
+        </w:rPr>
+        <w:t xml:space="preserve"> </w:t>
+      </w:r>
+      <w:r>
+        <w:rPr>
           <w:noProof/>
           <w:color w:val="404040" w:themeColor="text1" w:themeTint="BF"/>
         </w:rPr>
-        <w:lastRenderedPageBreak/>
         <w:drawing>
           <wp:anchor distT="0" distB="0" distL="114300" distR="114300" simplePos="0" relativeHeight="251665408" behindDoc="0" locked="0" layoutInCell="1" allowOverlap="1" wp14:anchorId="39643C5A" wp14:editId="765309C7">
             <wp:simplePos x="0" y="0"/>
@@ -15422,13 +15472,8 @@
         <w:rPr>
           <w:color w:val="404040" w:themeColor="text1" w:themeTint="BF"/>
         </w:rPr>
+        <w:lastRenderedPageBreak/>
         <w:br/>
-      </w:r>
-      <w:r>
-        <w:rPr>
-          <w:color w:val="404040" w:themeColor="text1" w:themeTint="BF"/>
-        </w:rPr>
-        <w:lastRenderedPageBreak/>
         <w:t xml:space="preserve">most correct </w:t>
       </w:r>
       <w:proofErr w:type="spellStart"/>
@@ -16024,10 +16069,3515 @@
       </w:r>
       <w:r>
         <w:rPr>
-          <w:color w:val="BF4E14" w:themeColor="accent2" w:themeShade="BF"/>
+          <w:color w:val="404040" w:themeColor="text1" w:themeTint="BF"/>
         </w:rPr>
         <w:br/>
       </w:r>
+      <w:r>
+        <w:rPr>
+          <w:color w:val="404040" w:themeColor="text1" w:themeTint="BF"/>
+        </w:rPr>
+        <w:br/>
+      </w:r>
+      <w:r>
+        <w:rPr>
+          <w:color w:val="404040" w:themeColor="text1" w:themeTint="BF"/>
+        </w:rPr>
+        <w:br/>
+      </w:r>
+      <w:r>
+        <w:rPr>
+          <w:color w:val="404040" w:themeColor="text1" w:themeTint="BF"/>
+        </w:rPr>
+        <w:br/>
+      </w:r>
+      <w:r>
+        <w:rPr>
+          <w:color w:val="404040" w:themeColor="text1" w:themeTint="BF"/>
+        </w:rPr>
+        <w:br/>
+      </w:r>
+      <w:r>
+        <w:rPr>
+          <w:color w:val="404040" w:themeColor="text1" w:themeTint="BF"/>
+        </w:rPr>
+        <w:br/>
+      </w:r>
+      <w:r>
+        <w:rPr>
+          <w:color w:val="404040" w:themeColor="text1" w:themeTint="BF"/>
+        </w:rPr>
+        <w:br/>
+      </w:r>
+      <w:r>
+        <w:rPr>
+          <w:color w:val="404040" w:themeColor="text1" w:themeTint="BF"/>
+        </w:rPr>
+        <w:br/>
+      </w:r>
+      <w:r>
+        <w:rPr>
+          <w:color w:val="404040" w:themeColor="text1" w:themeTint="BF"/>
+        </w:rPr>
+        <w:br/>
+      </w:r>
+      <w:r>
+        <w:rPr>
+          <w:color w:val="404040" w:themeColor="text1" w:themeTint="BF"/>
+        </w:rPr>
+        <w:br/>
+      </w:r>
+      <w:r>
+        <w:rPr>
+          <w:color w:val="404040" w:themeColor="text1" w:themeTint="BF"/>
+        </w:rPr>
+        <w:br/>
+      </w:r>
+      <w:r>
+        <w:rPr>
+          <w:color w:val="404040" w:themeColor="text1" w:themeTint="BF"/>
+        </w:rPr>
+        <w:br/>
+      </w:r>
+      <w:r>
+        <w:rPr>
+          <w:b/>
+          <w:bCs/>
+          <w:color w:val="404040" w:themeColor="text1" w:themeTint="BF"/>
+          <w:sz w:val="28"/>
+          <w:szCs w:val="28"/>
+        </w:rPr>
+        <w:lastRenderedPageBreak/>
+        <w:t>9</w:t>
+      </w:r>
+      <w:r>
+        <w:rPr>
+          <w:b/>
+          <w:bCs/>
+          <w:color w:val="404040" w:themeColor="text1" w:themeTint="BF"/>
+          <w:sz w:val="28"/>
+          <w:szCs w:val="28"/>
+        </w:rPr>
+        <w:t>.</w:t>
+      </w:r>
+      <w:r>
+        <w:rPr>
+          <w:b/>
+          <w:bCs/>
+          <w:color w:val="404040" w:themeColor="text1" w:themeTint="BF"/>
+          <w:sz w:val="28"/>
+          <w:szCs w:val="28"/>
+        </w:rPr>
+        <w:t xml:space="preserve"> </w:t>
+      </w:r>
+      <w:r>
+        <w:rPr>
+          <w:b/>
+          <w:bCs/>
+          <w:color w:val="404040" w:themeColor="text1" w:themeTint="BF"/>
+          <w:sz w:val="28"/>
+          <w:szCs w:val="28"/>
+        </w:rPr>
+        <w:t>Do</w:t>
+      </w:r>
+      <w:r>
+        <w:rPr>
+          <w:b/>
+          <w:bCs/>
+          <w:color w:val="404040" w:themeColor="text1" w:themeTint="BF"/>
+          <w:sz w:val="28"/>
+          <w:szCs w:val="28"/>
+        </w:rPr>
+        <w:t>cker and docker compose files</w:t>
+      </w:r>
+      <w:r>
+        <w:rPr>
+          <w:b/>
+          <w:bCs/>
+          <w:color w:val="404040" w:themeColor="text1" w:themeTint="BF"/>
+          <w:sz w:val="28"/>
+          <w:szCs w:val="28"/>
+        </w:rPr>
+        <w:br/>
+      </w:r>
+      <w:r>
+        <w:rPr>
+          <w:b/>
+          <w:bCs/>
+          <w:color w:val="404040" w:themeColor="text1" w:themeTint="BF"/>
+          <w:sz w:val="28"/>
+          <w:szCs w:val="28"/>
+        </w:rPr>
+        <w:br/>
+      </w:r>
+      <w:r>
+        <w:rPr>
+          <w:noProof/>
+          <w:color w:val="BF4E14" w:themeColor="accent2" w:themeShade="BF"/>
+        </w:rPr>
+        <mc:AlternateContent>
+          <mc:Choice Requires="wps">
+            <w:drawing>
+              <wp:anchor distT="0" distB="0" distL="114300" distR="114300" simplePos="0" relativeHeight="251666432" behindDoc="0" locked="0" layoutInCell="1" allowOverlap="1" wp14:anchorId="3017A7CF" wp14:editId="5A1F26D0">
+                <wp:simplePos x="0" y="0"/>
+                <wp:positionH relativeFrom="column">
+                  <wp:posOffset>6350</wp:posOffset>
+                </wp:positionH>
+                <wp:positionV relativeFrom="paragraph">
+                  <wp:posOffset>704850</wp:posOffset>
+                </wp:positionV>
+                <wp:extent cx="3035300" cy="2609850"/>
+                <wp:effectExtent l="0" t="0" r="12700" b="19050"/>
+                <wp:wrapNone/>
+                <wp:docPr id="189291085" name="Text Box 7"/>
+                <wp:cNvGraphicFramePr/>
+                <a:graphic xmlns:a="http://schemas.openxmlformats.org/drawingml/2006/main">
+                  <a:graphicData uri="http://schemas.microsoft.com/office/word/2010/wordprocessingShape">
+                    <wps:wsp>
+                      <wps:cNvSpPr txBox="1"/>
+                      <wps:spPr>
+                        <a:xfrm>
+                          <a:off x="0" y="0"/>
+                          <a:ext cx="3035300" cy="2609850"/>
+                        </a:xfrm>
+                        <a:prstGeom prst="rect">
+                          <a:avLst/>
+                        </a:prstGeom>
+                        <a:solidFill>
+                          <a:schemeClr val="lt1"/>
+                        </a:solidFill>
+                        <a:ln w="6350">
+                          <a:solidFill>
+                            <a:prstClr val="black"/>
+                          </a:solidFill>
+                        </a:ln>
+                      </wps:spPr>
+                      <wps:txbx>
+                        <w:txbxContent>
+                          <w:p>
+                            <w:pPr>
+                              <w:spacing w:after="0" w:line="240" w:lineRule="auto"/>
+                              <w:rPr>
+                                <w:sz w:val="16"/>
+                                <w:szCs w:val="16"/>
+                              </w:rPr>
+                            </w:pPr>
+                            <w:r>
+                              <w:rPr>
+                                <w:sz w:val="16"/>
+                                <w:szCs w:val="16"/>
+                              </w:rPr>
+                              <w:t># Use an official Node runtime based on Alpine</w:t>
+                            </w:r>
+                          </w:p>
+                          <w:p>
+                            <w:pPr>
+                              <w:spacing w:after="0" w:line="240" w:lineRule="auto"/>
+                              <w:rPr>
+                                <w:sz w:val="16"/>
+                                <w:szCs w:val="16"/>
+                              </w:rPr>
+                            </w:pPr>
+                            <w:r>
+                              <w:rPr>
+                                <w:sz w:val="16"/>
+                                <w:szCs w:val="16"/>
+                              </w:rPr>
+                              <w:t>FROM node:18-alpine</w:t>
+                            </w:r>
+                          </w:p>
+                          <w:p>
+                            <w:pPr>
+                              <w:spacing w:after="0" w:line="240" w:lineRule="auto"/>
+                              <w:rPr>
+                                <w:sz w:val="16"/>
+                                <w:szCs w:val="16"/>
+                              </w:rPr>
+                            </w:pPr>
+                          </w:p>
+                          <w:p>
+                            <w:pPr>
+                              <w:spacing w:after="0" w:line="240" w:lineRule="auto"/>
+                              <w:rPr>
+                                <w:sz w:val="16"/>
+                                <w:szCs w:val="16"/>
+                              </w:rPr>
+                            </w:pPr>
+                            <w:r>
+                              <w:rPr>
+                                <w:sz w:val="16"/>
+                                <w:szCs w:val="16"/>
+                              </w:rPr>
+                              <w:t># Set the working directory in the container</w:t>
+                            </w:r>
+                          </w:p>
+                          <w:p>
+                            <w:pPr>
+                              <w:spacing w:after="0" w:line="240" w:lineRule="auto"/>
+                              <w:rPr>
+                                <w:sz w:val="16"/>
+                                <w:szCs w:val="16"/>
+                              </w:rPr>
+                            </w:pPr>
+                            <w:r>
+                              <w:rPr>
+                                <w:sz w:val="16"/>
+                                <w:szCs w:val="16"/>
+                              </w:rPr>
+                              <w:t>WORKDIR /</w:t>
+                            </w:r>
+                            <w:proofErr w:type="spellStart"/>
+                            <w:r>
+                              <w:rPr>
+                                <w:sz w:val="16"/>
+                                <w:szCs w:val="16"/>
+                              </w:rPr>
+                              <w:t>usr</w:t>
+                            </w:r>
+                            <w:proofErr w:type="spellEnd"/>
+                            <w:r>
+                              <w:rPr>
+                                <w:sz w:val="16"/>
+                                <w:szCs w:val="16"/>
+                              </w:rPr>
+                              <w:t>/</w:t>
+                            </w:r>
+                            <w:proofErr w:type="spellStart"/>
+                            <w:r>
+                              <w:rPr>
+                                <w:sz w:val="16"/>
+                                <w:szCs w:val="16"/>
+                              </w:rPr>
+                              <w:t>src</w:t>
+                            </w:r>
+                            <w:proofErr w:type="spellEnd"/>
+                            <w:r>
+                              <w:rPr>
+                                <w:sz w:val="16"/>
+                                <w:szCs w:val="16"/>
+                              </w:rPr>
+                              <w:t>/app</w:t>
+                            </w:r>
+                          </w:p>
+                          <w:p>
+                            <w:pPr>
+                              <w:spacing w:after="0" w:line="240" w:lineRule="auto"/>
+                              <w:rPr>
+                                <w:sz w:val="16"/>
+                                <w:szCs w:val="16"/>
+                              </w:rPr>
+                            </w:pPr>
+                          </w:p>
+                          <w:p>
+                            <w:pPr>
+                              <w:spacing w:after="0" w:line="240" w:lineRule="auto"/>
+                              <w:rPr>
+                                <w:sz w:val="16"/>
+                                <w:szCs w:val="16"/>
+                              </w:rPr>
+                            </w:pPr>
+                            <w:r>
+                              <w:rPr>
+                                <w:sz w:val="16"/>
+                                <w:szCs w:val="16"/>
+                              </w:rPr>
+                              <w:t xml:space="preserve"># Copy the </w:t>
+                            </w:r>
+                            <w:proofErr w:type="spellStart"/>
+                            <w:proofErr w:type="gramStart"/>
+                            <w:r>
+                              <w:rPr>
+                                <w:sz w:val="16"/>
+                                <w:szCs w:val="16"/>
+                              </w:rPr>
+                              <w:t>package.json</w:t>
+                            </w:r>
+                            <w:proofErr w:type="spellEnd"/>
+                            <w:proofErr w:type="gramEnd"/>
+                            <w:r>
+                              <w:rPr>
+                                <w:sz w:val="16"/>
+                                <w:szCs w:val="16"/>
+                              </w:rPr>
+                              <w:t xml:space="preserve"> and package-</w:t>
+                            </w:r>
+                            <w:proofErr w:type="spellStart"/>
+                            <w:proofErr w:type="gramStart"/>
+                            <w:r>
+                              <w:rPr>
+                                <w:sz w:val="16"/>
+                                <w:szCs w:val="16"/>
+                              </w:rPr>
+                              <w:t>lock.json</w:t>
+                            </w:r>
+                            <w:proofErr w:type="spellEnd"/>
+                            <w:proofErr w:type="gramEnd"/>
+                            <w:r>
+                              <w:rPr>
+                                <w:sz w:val="16"/>
+                                <w:szCs w:val="16"/>
+                              </w:rPr>
+                              <w:t xml:space="preserve"> (if available)</w:t>
+                            </w:r>
+                          </w:p>
+                          <w:p>
+                            <w:pPr>
+                              <w:spacing w:after="0" w:line="240" w:lineRule="auto"/>
+                              <w:rPr>
+                                <w:sz w:val="16"/>
+                                <w:szCs w:val="16"/>
+                              </w:rPr>
+                            </w:pPr>
+                            <w:r>
+                              <w:rPr>
+                                <w:sz w:val="16"/>
+                                <w:szCs w:val="16"/>
+                              </w:rPr>
+                              <w:t>COPY package</w:t>
+                            </w:r>
+                            <w:proofErr w:type="gramStart"/>
+                            <w:r>
+                              <w:rPr>
+                                <w:sz w:val="16"/>
+                                <w:szCs w:val="16"/>
+                              </w:rPr>
+                              <w:t>*.</w:t>
+                            </w:r>
+                            <w:proofErr w:type="spellStart"/>
+                            <w:r>
+                              <w:rPr>
+                                <w:sz w:val="16"/>
+                                <w:szCs w:val="16"/>
+                              </w:rPr>
+                              <w:t>json</w:t>
+                            </w:r>
+                            <w:proofErr w:type="spellEnd"/>
+                            <w:r>
+                              <w:rPr>
+                                <w:sz w:val="16"/>
+                                <w:szCs w:val="16"/>
+                              </w:rPr>
+                              <w:t xml:space="preserve"> ./</w:t>
+                            </w:r>
+                            <w:proofErr w:type="gramEnd"/>
+                          </w:p>
+                          <w:p>
+                            <w:pPr>
+                              <w:spacing w:after="0" w:line="240" w:lineRule="auto"/>
+                              <w:rPr>
+                                <w:sz w:val="16"/>
+                                <w:szCs w:val="16"/>
+                              </w:rPr>
+                            </w:pPr>
+                          </w:p>
+                          <w:p>
+                            <w:pPr>
+                              <w:spacing w:after="0" w:line="240" w:lineRule="auto"/>
+                              <w:rPr>
+                                <w:sz w:val="16"/>
+                                <w:szCs w:val="16"/>
+                              </w:rPr>
+                            </w:pPr>
+                            <w:r>
+                              <w:rPr>
+                                <w:sz w:val="16"/>
+                                <w:szCs w:val="16"/>
+                              </w:rPr>
+                              <w:t># Install dependencies</w:t>
+                            </w:r>
+                          </w:p>
+                          <w:p>
+                            <w:pPr>
+                              <w:spacing w:after="0" w:line="240" w:lineRule="auto"/>
+                              <w:rPr>
+                                <w:sz w:val="16"/>
+                                <w:szCs w:val="16"/>
+                              </w:rPr>
+                            </w:pPr>
+                            <w:r>
+                              <w:rPr>
+                                <w:sz w:val="16"/>
+                                <w:szCs w:val="16"/>
+                              </w:rPr>
+                              <w:t xml:space="preserve">RUN </w:t>
+                            </w:r>
+                            <w:proofErr w:type="spellStart"/>
+                            <w:r>
+                              <w:rPr>
+                                <w:sz w:val="16"/>
+                                <w:szCs w:val="16"/>
+                              </w:rPr>
+                              <w:t>npm</w:t>
+                            </w:r>
+                            <w:proofErr w:type="spellEnd"/>
+                            <w:r>
+                              <w:rPr>
+                                <w:sz w:val="16"/>
+                                <w:szCs w:val="16"/>
+                              </w:rPr>
+                              <w:t xml:space="preserve"> ci --only=production</w:t>
+                            </w:r>
+                          </w:p>
+                          <w:p>
+                            <w:pPr>
+                              <w:spacing w:after="0" w:line="240" w:lineRule="auto"/>
+                              <w:rPr>
+                                <w:sz w:val="16"/>
+                                <w:szCs w:val="16"/>
+                              </w:rPr>
+                            </w:pPr>
+                          </w:p>
+                          <w:p>
+                            <w:pPr>
+                              <w:spacing w:after="0" w:line="240" w:lineRule="auto"/>
+                              <w:rPr>
+                                <w:sz w:val="16"/>
+                                <w:szCs w:val="16"/>
+                              </w:rPr>
+                            </w:pPr>
+                            <w:r>
+                              <w:rPr>
+                                <w:sz w:val="16"/>
+                                <w:szCs w:val="16"/>
+                              </w:rPr>
+                              <w:t># Copy the rest of the application code</w:t>
+                            </w:r>
+                          </w:p>
+                          <w:p>
+                            <w:pPr>
+                              <w:spacing w:after="0" w:line="240" w:lineRule="auto"/>
+                              <w:rPr>
+                                <w:sz w:val="16"/>
+                                <w:szCs w:val="16"/>
+                              </w:rPr>
+                            </w:pPr>
+                            <w:proofErr w:type="gramStart"/>
+                            <w:r>
+                              <w:rPr>
+                                <w:sz w:val="16"/>
+                                <w:szCs w:val="16"/>
+                              </w:rPr>
+                              <w:t>COPY .</w:t>
+                            </w:r>
+                            <w:proofErr w:type="gramEnd"/>
+                            <w:r>
+                              <w:rPr>
+                                <w:sz w:val="16"/>
+                                <w:szCs w:val="16"/>
+                              </w:rPr>
+                              <w:t xml:space="preserve"> .</w:t>
+                            </w:r>
+                          </w:p>
+                          <w:p>
+                            <w:pPr>
+                              <w:spacing w:after="0" w:line="240" w:lineRule="auto"/>
+                              <w:rPr>
+                                <w:sz w:val="16"/>
+                                <w:szCs w:val="16"/>
+                              </w:rPr>
+                            </w:pPr>
+                          </w:p>
+                          <w:p>
+                            <w:pPr>
+                              <w:spacing w:after="0" w:line="240" w:lineRule="auto"/>
+                              <w:rPr>
+                                <w:sz w:val="16"/>
+                                <w:szCs w:val="16"/>
+                              </w:rPr>
+                            </w:pPr>
+                            <w:r>
+                              <w:rPr>
+                                <w:sz w:val="16"/>
+                                <w:szCs w:val="16"/>
+                              </w:rPr>
+                              <w:t># Bind the app to port 5005</w:t>
+                            </w:r>
+                          </w:p>
+                          <w:p>
+                            <w:pPr>
+                              <w:spacing w:after="0" w:line="240" w:lineRule="auto"/>
+                              <w:rPr>
+                                <w:sz w:val="16"/>
+                                <w:szCs w:val="16"/>
+                              </w:rPr>
+                            </w:pPr>
+                            <w:r>
+                              <w:rPr>
+                                <w:sz w:val="16"/>
+                                <w:szCs w:val="16"/>
+                              </w:rPr>
+                              <w:t>EXPOSE 5005</w:t>
+                            </w:r>
+                          </w:p>
+                          <w:p>
+                            <w:pPr>
+                              <w:spacing w:after="0" w:line="240" w:lineRule="auto"/>
+                              <w:rPr>
+                                <w:sz w:val="16"/>
+                                <w:szCs w:val="16"/>
+                              </w:rPr>
+                            </w:pPr>
+                          </w:p>
+                          <w:p>
+                            <w:pPr>
+                              <w:spacing w:after="0" w:line="240" w:lineRule="auto"/>
+                              <w:rPr>
+                                <w:sz w:val="16"/>
+                                <w:szCs w:val="16"/>
+                              </w:rPr>
+                            </w:pPr>
+                            <w:r>
+                              <w:rPr>
+                                <w:sz w:val="16"/>
+                                <w:szCs w:val="16"/>
+                              </w:rPr>
+                              <w:t># Define the command to run the app</w:t>
+                            </w:r>
+                          </w:p>
+                          <w:p>
+                            <w:pPr>
+                              <w:spacing w:after="0" w:line="240" w:lineRule="auto"/>
+                              <w:rPr>
+                                <w:sz w:val="16"/>
+                                <w:szCs w:val="16"/>
+                              </w:rPr>
+                            </w:pPr>
+                            <w:r>
+                              <w:rPr>
+                                <w:sz w:val="16"/>
+                                <w:szCs w:val="16"/>
+                              </w:rPr>
+                              <w:t>CMD [ "</w:t>
+                            </w:r>
+                            <w:proofErr w:type="spellStart"/>
+                            <w:r>
+                              <w:rPr>
+                                <w:sz w:val="16"/>
+                                <w:szCs w:val="16"/>
+                              </w:rPr>
+                              <w:t>npm</w:t>
+                            </w:r>
+                            <w:proofErr w:type="spellEnd"/>
+                            <w:r>
+                              <w:rPr>
+                                <w:sz w:val="16"/>
+                                <w:szCs w:val="16"/>
+                              </w:rPr>
+                              <w:t>", "run", "dev</w:t>
+                            </w:r>
+                            <w:proofErr w:type="gramStart"/>
+                            <w:r>
+                              <w:rPr>
+                                <w:sz w:val="16"/>
+                                <w:szCs w:val="16"/>
+                              </w:rPr>
+                              <w:t>" ]</w:t>
+                            </w:r>
+                            <w:proofErr w:type="gramEnd"/>
+                          </w:p>
+                        </w:txbxContent>
+                      </wps:txbx>
+                      <wps:bodyPr rot="0" spcFirstLastPara="0" vertOverflow="overflow" horzOverflow="overflow" vert="horz" wrap="square" lIns="91440" tIns="45720" rIns="91440" bIns="45720" numCol="1" spcCol="0" rtlCol="0" fromWordArt="0" anchor="t" anchorCtr="0" forceAA="0" compatLnSpc="1">
+                        <a:prstTxWarp prst="textNoShape">
+                          <a:avLst/>
+                        </a:prstTxWarp>
+                        <a:noAutofit/>
+                      </wps:bodyPr>
+                    </wps:wsp>
+                  </a:graphicData>
+                </a:graphic>
+                <wp14:sizeRelH relativeFrom="margin">
+                  <wp14:pctWidth>0</wp14:pctWidth>
+                </wp14:sizeRelH>
+                <wp14:sizeRelV relativeFrom="margin">
+                  <wp14:pctHeight>0</wp14:pctHeight>
+                </wp14:sizeRelV>
+              </wp:anchor>
+            </w:drawing>
+          </mc:Choice>
+          <mc:Fallback>
+            <w:pict>
+              <v:shape w14:anchorId="3017A7CF" id="Text Box 7" o:spid="_x0000_s1032" type="#_x0000_t202" style="position:absolute;margin-left:.5pt;margin-top:55.5pt;width:239pt;height:205.5pt;z-index:251666432;visibility:visible;mso-wrap-style:square;mso-width-percent:0;mso-height-percent:0;mso-wrap-distance-left:9pt;mso-wrap-distance-top:0;mso-wrap-distance-right:9pt;mso-wrap-distance-bottom:0;mso-position-horizontal:absolute;mso-position-horizontal-relative:text;mso-position-vertical:absolute;mso-position-vertical-relative:text;mso-width-percent:0;mso-height-percent:0;mso-width-relative:margin;mso-height-relative:margin;v-text-anchor:top" o:gfxdata="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" fillcolor="white [3201]" strokeweight=".5pt">
+                <v:textbox>
+                  <w:txbxContent>
+                    <w:p>
+                      <w:pPr>
+                        <w:spacing w:after="0" w:line="240" w:lineRule="auto"/>
+                        <w:rPr>
+                          <w:sz w:val="16"/>
+                          <w:szCs w:val="16"/>
+                        </w:rPr>
+                      </w:pPr>
+                      <w:r>
+                        <w:rPr>
+                          <w:sz w:val="16"/>
+                          <w:szCs w:val="16"/>
+                        </w:rPr>
+                        <w:t># Use an official Node runtime based on Alpine</w:t>
+                      </w:r>
+                    </w:p>
+                    <w:p>
+                      <w:pPr>
+                        <w:spacing w:after="0" w:line="240" w:lineRule="auto"/>
+                        <w:rPr>
+                          <w:sz w:val="16"/>
+                          <w:szCs w:val="16"/>
+                        </w:rPr>
+                      </w:pPr>
+                      <w:r>
+                        <w:rPr>
+                          <w:sz w:val="16"/>
+                          <w:szCs w:val="16"/>
+                        </w:rPr>
+                        <w:t>FROM node:18-alpine</w:t>
+                      </w:r>
+                    </w:p>
+                    <w:p>
+                      <w:pPr>
+                        <w:spacing w:after="0" w:line="240" w:lineRule="auto"/>
+                        <w:rPr>
+                          <w:sz w:val="16"/>
+                          <w:szCs w:val="16"/>
+                        </w:rPr>
+                      </w:pPr>
+                    </w:p>
+                    <w:p>
+                      <w:pPr>
+                        <w:spacing w:after="0" w:line="240" w:lineRule="auto"/>
+                        <w:rPr>
+                          <w:sz w:val="16"/>
+                          <w:szCs w:val="16"/>
+                        </w:rPr>
+                      </w:pPr>
+                      <w:r>
+                        <w:rPr>
+                          <w:sz w:val="16"/>
+                          <w:szCs w:val="16"/>
+                        </w:rPr>
+                        <w:t># Set the working directory in the container</w:t>
+                      </w:r>
+                    </w:p>
+                    <w:p>
+                      <w:pPr>
+                        <w:spacing w:after="0" w:line="240" w:lineRule="auto"/>
+                        <w:rPr>
+                          <w:sz w:val="16"/>
+                          <w:szCs w:val="16"/>
+                        </w:rPr>
+                      </w:pPr>
+                      <w:r>
+                        <w:rPr>
+                          <w:sz w:val="16"/>
+                          <w:szCs w:val="16"/>
+                        </w:rPr>
+                        <w:t>WORKDIR /</w:t>
+                      </w:r>
+                      <w:proofErr w:type="spellStart"/>
+                      <w:r>
+                        <w:rPr>
+                          <w:sz w:val="16"/>
+                          <w:szCs w:val="16"/>
+                        </w:rPr>
+                        <w:t>usr</w:t>
+                      </w:r>
+                      <w:proofErr w:type="spellEnd"/>
+                      <w:r>
+                        <w:rPr>
+                          <w:sz w:val="16"/>
+                          <w:szCs w:val="16"/>
+                        </w:rPr>
+                        <w:t>/</w:t>
+                      </w:r>
+                      <w:proofErr w:type="spellStart"/>
+                      <w:r>
+                        <w:rPr>
+                          <w:sz w:val="16"/>
+                          <w:szCs w:val="16"/>
+                        </w:rPr>
+                        <w:t>src</w:t>
+                      </w:r>
+                      <w:proofErr w:type="spellEnd"/>
+                      <w:r>
+                        <w:rPr>
+                          <w:sz w:val="16"/>
+                          <w:szCs w:val="16"/>
+                        </w:rPr>
+                        <w:t>/app</w:t>
+                      </w:r>
+                    </w:p>
+                    <w:p>
+                      <w:pPr>
+                        <w:spacing w:after="0" w:line="240" w:lineRule="auto"/>
+                        <w:rPr>
+                          <w:sz w:val="16"/>
+                          <w:szCs w:val="16"/>
+                        </w:rPr>
+                      </w:pPr>
+                    </w:p>
+                    <w:p>
+                      <w:pPr>
+                        <w:spacing w:after="0" w:line="240" w:lineRule="auto"/>
+                        <w:rPr>
+                          <w:sz w:val="16"/>
+                          <w:szCs w:val="16"/>
+                        </w:rPr>
+                      </w:pPr>
+                      <w:r>
+                        <w:rPr>
+                          <w:sz w:val="16"/>
+                          <w:szCs w:val="16"/>
+                        </w:rPr>
+                        <w:t xml:space="preserve"># Copy the </w:t>
+                      </w:r>
+                      <w:proofErr w:type="spellStart"/>
+                      <w:proofErr w:type="gramStart"/>
+                      <w:r>
+                        <w:rPr>
+                          <w:sz w:val="16"/>
+                          <w:szCs w:val="16"/>
+                        </w:rPr>
+                        <w:t>package.json</w:t>
+                      </w:r>
+                      <w:proofErr w:type="spellEnd"/>
+                      <w:proofErr w:type="gramEnd"/>
+                      <w:r>
+                        <w:rPr>
+                          <w:sz w:val="16"/>
+                          <w:szCs w:val="16"/>
+                        </w:rPr>
+                        <w:t xml:space="preserve"> and package-</w:t>
+                      </w:r>
+                      <w:proofErr w:type="spellStart"/>
+                      <w:proofErr w:type="gramStart"/>
+                      <w:r>
+                        <w:rPr>
+                          <w:sz w:val="16"/>
+                          <w:szCs w:val="16"/>
+                        </w:rPr>
+                        <w:t>lock.json</w:t>
+                      </w:r>
+                      <w:proofErr w:type="spellEnd"/>
+                      <w:proofErr w:type="gramEnd"/>
+                      <w:r>
+                        <w:rPr>
+                          <w:sz w:val="16"/>
+                          <w:szCs w:val="16"/>
+                        </w:rPr>
+                        <w:t xml:space="preserve"> (if available)</w:t>
+                      </w:r>
+                    </w:p>
+                    <w:p>
+                      <w:pPr>
+                        <w:spacing w:after="0" w:line="240" w:lineRule="auto"/>
+                        <w:rPr>
+                          <w:sz w:val="16"/>
+                          <w:szCs w:val="16"/>
+                        </w:rPr>
+                      </w:pPr>
+                      <w:r>
+                        <w:rPr>
+                          <w:sz w:val="16"/>
+                          <w:szCs w:val="16"/>
+                        </w:rPr>
+                        <w:t>COPY package</w:t>
+                      </w:r>
+                      <w:proofErr w:type="gramStart"/>
+                      <w:r>
+                        <w:rPr>
+                          <w:sz w:val="16"/>
+                          <w:szCs w:val="16"/>
+                        </w:rPr>
+                        <w:t>*.</w:t>
+                      </w:r>
+                      <w:proofErr w:type="spellStart"/>
+                      <w:r>
+                        <w:rPr>
+                          <w:sz w:val="16"/>
+                          <w:szCs w:val="16"/>
+                        </w:rPr>
+                        <w:t>json</w:t>
+                      </w:r>
+                      <w:proofErr w:type="spellEnd"/>
+                      <w:r>
+                        <w:rPr>
+                          <w:sz w:val="16"/>
+                          <w:szCs w:val="16"/>
+                        </w:rPr>
+                        <w:t xml:space="preserve"> ./</w:t>
+                      </w:r>
+                      <w:proofErr w:type="gramEnd"/>
+                    </w:p>
+                    <w:p>
+                      <w:pPr>
+                        <w:spacing w:after="0" w:line="240" w:lineRule="auto"/>
+                        <w:rPr>
+                          <w:sz w:val="16"/>
+                          <w:szCs w:val="16"/>
+                        </w:rPr>
+                      </w:pPr>
+                    </w:p>
+                    <w:p>
+                      <w:pPr>
+                        <w:spacing w:after="0" w:line="240" w:lineRule="auto"/>
+                        <w:rPr>
+                          <w:sz w:val="16"/>
+                          <w:szCs w:val="16"/>
+                        </w:rPr>
+                      </w:pPr>
+                      <w:r>
+                        <w:rPr>
+                          <w:sz w:val="16"/>
+                          <w:szCs w:val="16"/>
+                        </w:rPr>
+                        <w:t># Install dependencies</w:t>
+                      </w:r>
+                    </w:p>
+                    <w:p>
+                      <w:pPr>
+                        <w:spacing w:after="0" w:line="240" w:lineRule="auto"/>
+                        <w:rPr>
+                          <w:sz w:val="16"/>
+                          <w:szCs w:val="16"/>
+                        </w:rPr>
+                      </w:pPr>
+                      <w:r>
+                        <w:rPr>
+                          <w:sz w:val="16"/>
+                          <w:szCs w:val="16"/>
+                        </w:rPr>
+                        <w:t xml:space="preserve">RUN </w:t>
+                      </w:r>
+                      <w:proofErr w:type="spellStart"/>
+                      <w:r>
+                        <w:rPr>
+                          <w:sz w:val="16"/>
+                          <w:szCs w:val="16"/>
+                        </w:rPr>
+                        <w:t>npm</w:t>
+                      </w:r>
+                      <w:proofErr w:type="spellEnd"/>
+                      <w:r>
+                        <w:rPr>
+                          <w:sz w:val="16"/>
+                          <w:szCs w:val="16"/>
+                        </w:rPr>
+                        <w:t xml:space="preserve"> ci --only=production</w:t>
+                      </w:r>
+                    </w:p>
+                    <w:p>
+                      <w:pPr>
+                        <w:spacing w:after="0" w:line="240" w:lineRule="auto"/>
+                        <w:rPr>
+                          <w:sz w:val="16"/>
+                          <w:szCs w:val="16"/>
+                        </w:rPr>
+                      </w:pPr>
+                    </w:p>
+                    <w:p>
+                      <w:pPr>
+                        <w:spacing w:after="0" w:line="240" w:lineRule="auto"/>
+                        <w:rPr>
+                          <w:sz w:val="16"/>
+                          <w:szCs w:val="16"/>
+                        </w:rPr>
+                      </w:pPr>
+                      <w:r>
+                        <w:rPr>
+                          <w:sz w:val="16"/>
+                          <w:szCs w:val="16"/>
+                        </w:rPr>
+                        <w:t># Copy the rest of the application code</w:t>
+                      </w:r>
+                    </w:p>
+                    <w:p>
+                      <w:pPr>
+                        <w:spacing w:after="0" w:line="240" w:lineRule="auto"/>
+                        <w:rPr>
+                          <w:sz w:val="16"/>
+                          <w:szCs w:val="16"/>
+                        </w:rPr>
+                      </w:pPr>
+                      <w:proofErr w:type="gramStart"/>
+                      <w:r>
+                        <w:rPr>
+                          <w:sz w:val="16"/>
+                          <w:szCs w:val="16"/>
+                        </w:rPr>
+                        <w:t>COPY .</w:t>
+                      </w:r>
+                      <w:proofErr w:type="gramEnd"/>
+                      <w:r>
+                        <w:rPr>
+                          <w:sz w:val="16"/>
+                          <w:szCs w:val="16"/>
+                        </w:rPr>
+                        <w:t xml:space="preserve"> .</w:t>
+                      </w:r>
+                    </w:p>
+                    <w:p>
+                      <w:pPr>
+                        <w:spacing w:after="0" w:line="240" w:lineRule="auto"/>
+                        <w:rPr>
+                          <w:sz w:val="16"/>
+                          <w:szCs w:val="16"/>
+                        </w:rPr>
+                      </w:pPr>
+                    </w:p>
+                    <w:p>
+                      <w:pPr>
+                        <w:spacing w:after="0" w:line="240" w:lineRule="auto"/>
+                        <w:rPr>
+                          <w:sz w:val="16"/>
+                          <w:szCs w:val="16"/>
+                        </w:rPr>
+                      </w:pPr>
+                      <w:r>
+                        <w:rPr>
+                          <w:sz w:val="16"/>
+                          <w:szCs w:val="16"/>
+                        </w:rPr>
+                        <w:t># Bind the app to port 5005</w:t>
+                      </w:r>
+                    </w:p>
+                    <w:p>
+                      <w:pPr>
+                        <w:spacing w:after="0" w:line="240" w:lineRule="auto"/>
+                        <w:rPr>
+                          <w:sz w:val="16"/>
+                          <w:szCs w:val="16"/>
+                        </w:rPr>
+                      </w:pPr>
+                      <w:r>
+                        <w:rPr>
+                          <w:sz w:val="16"/>
+                          <w:szCs w:val="16"/>
+                        </w:rPr>
+                        <w:t>EXPOSE 5005</w:t>
+                      </w:r>
+                    </w:p>
+                    <w:p>
+                      <w:pPr>
+                        <w:spacing w:after="0" w:line="240" w:lineRule="auto"/>
+                        <w:rPr>
+                          <w:sz w:val="16"/>
+                          <w:szCs w:val="16"/>
+                        </w:rPr>
+                      </w:pPr>
+                    </w:p>
+                    <w:p>
+                      <w:pPr>
+                        <w:spacing w:after="0" w:line="240" w:lineRule="auto"/>
+                        <w:rPr>
+                          <w:sz w:val="16"/>
+                          <w:szCs w:val="16"/>
+                        </w:rPr>
+                      </w:pPr>
+                      <w:r>
+                        <w:rPr>
+                          <w:sz w:val="16"/>
+                          <w:szCs w:val="16"/>
+                        </w:rPr>
+                        <w:t># Define the command to run the app</w:t>
+                      </w:r>
+                    </w:p>
+                    <w:p>
+                      <w:pPr>
+                        <w:spacing w:after="0" w:line="240" w:lineRule="auto"/>
+                        <w:rPr>
+                          <w:sz w:val="16"/>
+                          <w:szCs w:val="16"/>
+                        </w:rPr>
+                      </w:pPr>
+                      <w:r>
+                        <w:rPr>
+                          <w:sz w:val="16"/>
+                          <w:szCs w:val="16"/>
+                        </w:rPr>
+                        <w:t>CMD [ "</w:t>
+                      </w:r>
+                      <w:proofErr w:type="spellStart"/>
+                      <w:r>
+                        <w:rPr>
+                          <w:sz w:val="16"/>
+                          <w:szCs w:val="16"/>
+                        </w:rPr>
+                        <w:t>npm</w:t>
+                      </w:r>
+                      <w:proofErr w:type="spellEnd"/>
+                      <w:r>
+                        <w:rPr>
+                          <w:sz w:val="16"/>
+                          <w:szCs w:val="16"/>
+                        </w:rPr>
+                        <w:t>", "run", "dev</w:t>
+                      </w:r>
+                      <w:proofErr w:type="gramStart"/>
+                      <w:r>
+                        <w:rPr>
+                          <w:sz w:val="16"/>
+                          <w:szCs w:val="16"/>
+                        </w:rPr>
+                        <w:t>" ]</w:t>
+                      </w:r>
+                      <w:proofErr w:type="gramEnd"/>
+                    </w:p>
+                  </w:txbxContent>
+                </v:textbox>
+              </v:shape>
+            </w:pict>
+          </mc:Fallback>
+        </mc:AlternateContent>
+      </w:r>
+      <w:r>
+        <w:rPr>
+          <w:color w:val="BF4E14" w:themeColor="accent2" w:themeShade="BF"/>
+        </w:rPr>
+        <w:t>docker file</w:t>
+      </w:r>
+      <w:r>
+        <w:rPr>
+          <w:color w:val="BF4E14" w:themeColor="accent2" w:themeShade="BF"/>
+        </w:rPr>
+        <w:t xml:space="preserve"> (node </w:t>
+      </w:r>
+      <w:proofErr w:type="spellStart"/>
+      <w:r>
+        <w:rPr>
+          <w:color w:val="BF4E14" w:themeColor="accent2" w:themeShade="BF"/>
+        </w:rPr>
+        <w:t>js</w:t>
+      </w:r>
+      <w:proofErr w:type="spellEnd"/>
+      <w:r>
+        <w:rPr>
+          <w:color w:val="BF4E14" w:themeColor="accent2" w:themeShade="BF"/>
+        </w:rPr>
+        <w:t xml:space="preserve"> </w:t>
+      </w:r>
+      <w:proofErr w:type="spellStart"/>
+      <w:r>
+        <w:rPr>
+          <w:color w:val="BF4E14" w:themeColor="accent2" w:themeShade="BF"/>
+        </w:rPr>
+        <w:t>api</w:t>
+      </w:r>
+      <w:proofErr w:type="spellEnd"/>
+      <w:r>
+        <w:rPr>
+          <w:color w:val="BF4E14" w:themeColor="accent2" w:themeShade="BF"/>
+        </w:rPr>
+        <w:t>)</w:t>
+      </w:r>
+      <w:r>
+        <w:rPr>
+          <w:color w:val="404040" w:themeColor="text1" w:themeTint="BF"/>
+        </w:rPr>
+        <w:br/>
+      </w:r>
+      <w:r>
+        <w:rPr>
+          <w:color w:val="404040" w:themeColor="text1" w:themeTint="BF"/>
+        </w:rPr>
+        <w:br/>
+      </w:r>
+      <w:r>
+        <w:rPr>
+          <w:color w:val="404040" w:themeColor="text1" w:themeTint="BF"/>
+        </w:rPr>
+        <w:br/>
+      </w:r>
+      <w:r>
+        <w:rPr>
+          <w:color w:val="BF4E14" w:themeColor="accent2" w:themeShade="BF"/>
+        </w:rPr>
+        <w:br/>
+      </w:r>
+      <w:r>
+        <w:rPr>
+          <w:color w:val="BF4E14" w:themeColor="accent2" w:themeShade="BF"/>
+        </w:rPr>
+        <w:br/>
+      </w:r>
+    </w:p>
+    <w:p>
+      <w:pPr>
+        <w:spacing w:after="0"/>
+        <w:rPr>
+          <w:color w:val="262626" w:themeColor="text1" w:themeTint="D9"/>
+        </w:rPr>
+      </w:pPr>
+    </w:p>
+    <w:p>
+      <w:pPr>
+        <w:spacing w:after="0"/>
+        <w:rPr>
+          <w:color w:val="262626" w:themeColor="text1" w:themeTint="D9"/>
+        </w:rPr>
+      </w:pPr>
+    </w:p>
+    <w:p>
+      <w:pPr>
+        <w:spacing w:after="0"/>
+        <w:rPr>
+          <w:color w:val="262626" w:themeColor="text1" w:themeTint="D9"/>
+        </w:rPr>
+      </w:pPr>
+    </w:p>
+    <w:p>
+      <w:pPr>
+        <w:spacing w:after="0"/>
+        <w:rPr>
+          <w:color w:val="262626" w:themeColor="text1" w:themeTint="D9"/>
+        </w:rPr>
+      </w:pPr>
+    </w:p>
+    <w:p>
+      <w:pPr>
+        <w:spacing w:after="0"/>
+        <w:rPr>
+          <w:color w:val="262626" w:themeColor="text1" w:themeTint="D9"/>
+        </w:rPr>
+      </w:pPr>
+    </w:p>
+    <w:p>
+      <w:pPr>
+        <w:spacing w:after="0"/>
+        <w:rPr>
+          <w:color w:val="262626" w:themeColor="text1" w:themeTint="D9"/>
+        </w:rPr>
+      </w:pPr>
+    </w:p>
+    <w:p>
+      <w:pPr>
+        <w:spacing w:after="0"/>
+        <w:rPr>
+          <w:color w:val="262626" w:themeColor="text1" w:themeTint="D9"/>
+        </w:rPr>
+      </w:pPr>
+    </w:p>
+    <w:p>
+      <w:pPr>
+        <w:spacing w:after="0"/>
+        <w:rPr>
+          <w:color w:val="262626" w:themeColor="text1" w:themeTint="D9"/>
+        </w:rPr>
+      </w:pPr>
+    </w:p>
+    <w:p>
+      <w:pPr>
+        <w:spacing w:after="0"/>
+        <w:rPr>
+          <w:color w:val="262626" w:themeColor="text1" w:themeTint="D9"/>
+        </w:rPr>
+      </w:pPr>
+    </w:p>
+    <w:p>
+      <w:pPr>
+        <w:spacing w:after="0"/>
+        <w:rPr>
+          <w:color w:val="262626" w:themeColor="text1" w:themeTint="D9"/>
+        </w:rPr>
+      </w:pPr>
+      <w:r>
+        <w:rPr>
+          <w:noProof/>
+          <w:color w:val="BF4E14" w:themeColor="accent2" w:themeShade="BF"/>
+        </w:rPr>
+        <mc:AlternateContent>
+          <mc:Choice Requires="wps">
+            <w:drawing>
+              <wp:anchor distT="0" distB="0" distL="114300" distR="114300" simplePos="0" relativeHeight="251667456" behindDoc="0" locked="0" layoutInCell="1" allowOverlap="1" wp14:anchorId="12F372E0" wp14:editId="55B0FD6C">
+                <wp:simplePos x="0" y="0"/>
+                <wp:positionH relativeFrom="column">
+                  <wp:posOffset>-6350</wp:posOffset>
+                </wp:positionH>
+                <wp:positionV relativeFrom="paragraph">
+                  <wp:posOffset>259080</wp:posOffset>
+                </wp:positionV>
+                <wp:extent cx="2781300" cy="3848100"/>
+                <wp:effectExtent l="0" t="0" r="19050" b="19050"/>
+                <wp:wrapNone/>
+                <wp:docPr id="833590900" name="Text Box 8"/>
+                <wp:cNvGraphicFramePr/>
+                <a:graphic xmlns:a="http://schemas.openxmlformats.org/drawingml/2006/main">
+                  <a:graphicData uri="http://schemas.microsoft.com/office/word/2010/wordprocessingShape">
+                    <wps:wsp>
+                      <wps:cNvSpPr txBox="1"/>
+                      <wps:spPr>
+                        <a:xfrm>
+                          <a:off x="0" y="0"/>
+                          <a:ext cx="2781300" cy="3848100"/>
+                        </a:xfrm>
+                        <a:prstGeom prst="rect">
+                          <a:avLst/>
+                        </a:prstGeom>
+                        <a:solidFill>
+                          <a:schemeClr val="lt1"/>
+                        </a:solidFill>
+                        <a:ln w="6350">
+                          <a:solidFill>
+                            <a:prstClr val="black"/>
+                          </a:solidFill>
+                        </a:ln>
+                      </wps:spPr>
+                      <wps:txbx>
+                        <w:txbxContent>
+                          <w:p>
+                            <w:pPr>
+                              <w:spacing w:after="0" w:line="240" w:lineRule="auto"/>
+                              <w:rPr>
+                                <w:sz w:val="16"/>
+                                <w:szCs w:val="16"/>
+                              </w:rPr>
+                            </w:pPr>
+                            <w:r>
+                              <w:rPr>
+                                <w:sz w:val="16"/>
+                                <w:szCs w:val="16"/>
+                              </w:rPr>
+                              <w:t>version: "3.8"</w:t>
+                            </w:r>
+                          </w:p>
+                          <w:p>
+                            <w:pPr>
+                              <w:spacing w:after="0" w:line="240" w:lineRule="auto"/>
+                              <w:rPr>
+                                <w:sz w:val="16"/>
+                                <w:szCs w:val="16"/>
+                              </w:rPr>
+                            </w:pPr>
+                          </w:p>
+                          <w:p>
+                            <w:pPr>
+                              <w:spacing w:after="0" w:line="240" w:lineRule="auto"/>
+                              <w:rPr>
+                                <w:sz w:val="16"/>
+                                <w:szCs w:val="16"/>
+                              </w:rPr>
+                            </w:pPr>
+                            <w:r>
+                              <w:rPr>
+                                <w:sz w:val="16"/>
+                                <w:szCs w:val="16"/>
+                              </w:rPr>
+                              <w:t>services:</w:t>
+                            </w:r>
+                          </w:p>
+                          <w:p>
+                            <w:pPr>
+                              <w:spacing w:after="0" w:line="240" w:lineRule="auto"/>
+                              <w:rPr>
+                                <w:sz w:val="16"/>
+                                <w:szCs w:val="16"/>
+                              </w:rPr>
+                            </w:pPr>
+                            <w:r>
+                              <w:rPr>
+                                <w:sz w:val="16"/>
+                                <w:szCs w:val="16"/>
+                              </w:rPr>
+                              <w:t xml:space="preserve">  app:</w:t>
+                            </w:r>
+                          </w:p>
+                          <w:p>
+                            <w:pPr>
+                              <w:spacing w:after="0" w:line="240" w:lineRule="auto"/>
+                              <w:rPr>
+                                <w:sz w:val="16"/>
+                                <w:szCs w:val="16"/>
+                              </w:rPr>
+                            </w:pPr>
+                            <w:r>
+                              <w:rPr>
+                                <w:sz w:val="16"/>
+                                <w:szCs w:val="16"/>
+                              </w:rPr>
+                              <w:t xml:space="preserve">    build:</w:t>
+                            </w:r>
+                          </w:p>
+                          <w:p>
+                            <w:pPr>
+                              <w:spacing w:after="0" w:line="240" w:lineRule="auto"/>
+                              <w:rPr>
+                                <w:sz w:val="16"/>
+                                <w:szCs w:val="16"/>
+                              </w:rPr>
+                            </w:pPr>
+                            <w:r>
+                              <w:rPr>
+                                <w:sz w:val="16"/>
+                                <w:szCs w:val="16"/>
+                              </w:rPr>
+                              <w:t xml:space="preserve">      context</w:t>
+                            </w:r>
+                            <w:proofErr w:type="gramStart"/>
+                            <w:r>
+                              <w:rPr>
+                                <w:sz w:val="16"/>
+                                <w:szCs w:val="16"/>
+                              </w:rPr>
+                              <w:t>: .</w:t>
+                            </w:r>
+                            <w:proofErr w:type="gramEnd"/>
+                          </w:p>
+                          <w:p>
+                            <w:pPr>
+                              <w:spacing w:after="0" w:line="240" w:lineRule="auto"/>
+                              <w:rPr>
+                                <w:sz w:val="16"/>
+                                <w:szCs w:val="16"/>
+                              </w:rPr>
+                            </w:pPr>
+                            <w:r>
+                              <w:rPr>
+                                <w:sz w:val="16"/>
+                                <w:szCs w:val="16"/>
+                              </w:rPr>
+                              <w:t xml:space="preserve">      </w:t>
+                            </w:r>
+                            <w:proofErr w:type="spellStart"/>
+                            <w:r>
+                              <w:rPr>
+                                <w:sz w:val="16"/>
+                                <w:szCs w:val="16"/>
+                              </w:rPr>
+                              <w:t>dockerfile</w:t>
+                            </w:r>
+                            <w:proofErr w:type="spellEnd"/>
+                            <w:r>
+                              <w:rPr>
+                                <w:sz w:val="16"/>
+                                <w:szCs w:val="16"/>
+                              </w:rPr>
+                              <w:t xml:space="preserve">: </w:t>
+                            </w:r>
+                            <w:proofErr w:type="spellStart"/>
+                            <w:r>
+                              <w:rPr>
+                                <w:sz w:val="16"/>
+                                <w:szCs w:val="16"/>
+                              </w:rPr>
+                              <w:t>Dockerfile</w:t>
+                            </w:r>
+                            <w:proofErr w:type="spellEnd"/>
+                          </w:p>
+                          <w:p>
+                            <w:pPr>
+                              <w:spacing w:after="0" w:line="240" w:lineRule="auto"/>
+                              <w:rPr>
+                                <w:sz w:val="16"/>
+                                <w:szCs w:val="16"/>
+                              </w:rPr>
+                            </w:pPr>
+                            <w:r>
+                              <w:rPr>
+                                <w:sz w:val="16"/>
+                                <w:szCs w:val="16"/>
+                              </w:rPr>
+                              <w:t xml:space="preserve">    ports:</w:t>
+                            </w:r>
+                          </w:p>
+                          <w:p>
+                            <w:pPr>
+                              <w:spacing w:after="0" w:line="240" w:lineRule="auto"/>
+                              <w:rPr>
+                                <w:sz w:val="16"/>
+                                <w:szCs w:val="16"/>
+                              </w:rPr>
+                            </w:pPr>
+                            <w:r>
+                              <w:rPr>
+                                <w:sz w:val="16"/>
+                                <w:szCs w:val="16"/>
+                              </w:rPr>
+                              <w:t xml:space="preserve">      - "5005:5005"</w:t>
+                            </w:r>
+                          </w:p>
+                          <w:p>
+                            <w:pPr>
+                              <w:spacing w:after="0" w:line="240" w:lineRule="auto"/>
+                              <w:rPr>
+                                <w:sz w:val="16"/>
+                                <w:szCs w:val="16"/>
+                              </w:rPr>
+                            </w:pPr>
+                            <w:r>
+                              <w:rPr>
+                                <w:sz w:val="16"/>
+                                <w:szCs w:val="16"/>
+                              </w:rPr>
+                              <w:t xml:space="preserve">    environment:</w:t>
+                            </w:r>
+                          </w:p>
+                          <w:p>
+                            <w:pPr>
+                              <w:spacing w:after="0" w:line="240" w:lineRule="auto"/>
+                              <w:rPr>
+                                <w:sz w:val="16"/>
+                                <w:szCs w:val="16"/>
+                              </w:rPr>
+                            </w:pPr>
+                            <w:r>
+                              <w:rPr>
+                                <w:sz w:val="16"/>
+                                <w:szCs w:val="16"/>
+                              </w:rPr>
+                              <w:t xml:space="preserve">      - REDIS_HOST=</w:t>
+                            </w:r>
+                            <w:proofErr w:type="spellStart"/>
+                            <w:r>
+                              <w:rPr>
+                                <w:sz w:val="16"/>
+                                <w:szCs w:val="16"/>
+                              </w:rPr>
+                              <w:t>redis</w:t>
+                            </w:r>
+                            <w:proofErr w:type="spellEnd"/>
+                          </w:p>
+                          <w:p>
+                            <w:pPr>
+                              <w:spacing w:after="0" w:line="240" w:lineRule="auto"/>
+                              <w:rPr>
+                                <w:sz w:val="16"/>
+                                <w:szCs w:val="16"/>
+                              </w:rPr>
+                            </w:pPr>
+                            <w:r>
+                              <w:rPr>
+                                <w:sz w:val="16"/>
+                                <w:szCs w:val="16"/>
+                              </w:rPr>
+                              <w:t xml:space="preserve">      - REDIS_PORT=6379</w:t>
+                            </w:r>
+                          </w:p>
+                          <w:p>
+                            <w:pPr>
+                              <w:spacing w:after="0" w:line="240" w:lineRule="auto"/>
+                              <w:rPr>
+                                <w:sz w:val="16"/>
+                                <w:szCs w:val="16"/>
+                              </w:rPr>
+                            </w:pPr>
+                            <w:r>
+                              <w:rPr>
+                                <w:sz w:val="16"/>
+                                <w:szCs w:val="16"/>
+                              </w:rPr>
+                              <w:t xml:space="preserve">    </w:t>
+                            </w:r>
+                            <w:proofErr w:type="spellStart"/>
+                            <w:r>
+                              <w:rPr>
+                                <w:sz w:val="16"/>
+                                <w:szCs w:val="16"/>
+                              </w:rPr>
+                              <w:t>depends_on</w:t>
+                            </w:r>
+                            <w:proofErr w:type="spellEnd"/>
+                            <w:r>
+                              <w:rPr>
+                                <w:sz w:val="16"/>
+                                <w:szCs w:val="16"/>
+                              </w:rPr>
+                              <w:t>:</w:t>
+                            </w:r>
+                          </w:p>
+                          <w:p>
+                            <w:pPr>
+                              <w:spacing w:after="0" w:line="240" w:lineRule="auto"/>
+                              <w:rPr>
+                                <w:sz w:val="16"/>
+                                <w:szCs w:val="16"/>
+                              </w:rPr>
+                            </w:pPr>
+                            <w:r>
+                              <w:rPr>
+                                <w:sz w:val="16"/>
+                                <w:szCs w:val="16"/>
+                              </w:rPr>
+                              <w:t xml:space="preserve">      - </w:t>
+                            </w:r>
+                            <w:proofErr w:type="spellStart"/>
+                            <w:r>
+                              <w:rPr>
+                                <w:sz w:val="16"/>
+                                <w:szCs w:val="16"/>
+                              </w:rPr>
+                              <w:t>redis</w:t>
+                            </w:r>
+                            <w:proofErr w:type="spellEnd"/>
+                          </w:p>
+                          <w:p>
+                            <w:pPr>
+                              <w:spacing w:after="0" w:line="240" w:lineRule="auto"/>
+                              <w:rPr>
+                                <w:sz w:val="16"/>
+                                <w:szCs w:val="16"/>
+                              </w:rPr>
+                            </w:pPr>
+                            <w:r>
+                              <w:rPr>
+                                <w:sz w:val="16"/>
+                                <w:szCs w:val="16"/>
+                              </w:rPr>
+                              <w:t xml:space="preserve">    volumes:</w:t>
+                            </w:r>
+                          </w:p>
+                          <w:p>
+                            <w:pPr>
+                              <w:spacing w:after="0" w:line="240" w:lineRule="auto"/>
+                              <w:rPr>
+                                <w:sz w:val="16"/>
+                                <w:szCs w:val="16"/>
+                              </w:rPr>
+                            </w:pPr>
+                            <w:r>
+                              <w:rPr>
+                                <w:sz w:val="16"/>
+                                <w:szCs w:val="16"/>
+                              </w:rPr>
+                              <w:t xml:space="preserve">      </w:t>
+                            </w:r>
+                            <w:proofErr w:type="gramStart"/>
+                            <w:r>
+                              <w:rPr>
+                                <w:sz w:val="16"/>
+                                <w:szCs w:val="16"/>
+                              </w:rPr>
+                              <w:t>- .</w:t>
+                            </w:r>
+                            <w:proofErr w:type="gramEnd"/>
+                            <w:r>
+                              <w:rPr>
+                                <w:sz w:val="16"/>
+                                <w:szCs w:val="16"/>
+                              </w:rPr>
+                              <w:t>:/</w:t>
+                            </w:r>
+                            <w:proofErr w:type="spellStart"/>
+                            <w:r>
+                              <w:rPr>
+                                <w:sz w:val="16"/>
+                                <w:szCs w:val="16"/>
+                              </w:rPr>
+                              <w:t>usr</w:t>
+                            </w:r>
+                            <w:proofErr w:type="spellEnd"/>
+                            <w:r>
+                              <w:rPr>
+                                <w:sz w:val="16"/>
+                                <w:szCs w:val="16"/>
+                              </w:rPr>
+                              <w:t>/</w:t>
+                            </w:r>
+                            <w:proofErr w:type="spellStart"/>
+                            <w:r>
+                              <w:rPr>
+                                <w:sz w:val="16"/>
+                                <w:szCs w:val="16"/>
+                              </w:rPr>
+                              <w:t>src</w:t>
+                            </w:r>
+                            <w:proofErr w:type="spellEnd"/>
+                            <w:r>
+                              <w:rPr>
+                                <w:sz w:val="16"/>
+                                <w:szCs w:val="16"/>
+                              </w:rPr>
+                              <w:t>/app</w:t>
+                            </w:r>
+                          </w:p>
+                          <w:p>
+                            <w:pPr>
+                              <w:spacing w:after="0" w:line="240" w:lineRule="auto"/>
+                              <w:rPr>
+                                <w:sz w:val="16"/>
+                                <w:szCs w:val="16"/>
+                              </w:rPr>
+                            </w:pPr>
+                            <w:r>
+                              <w:rPr>
+                                <w:sz w:val="16"/>
+                                <w:szCs w:val="16"/>
+                              </w:rPr>
+                              <w:t xml:space="preserve">      - /</w:t>
+                            </w:r>
+                            <w:proofErr w:type="spellStart"/>
+                            <w:r>
+                              <w:rPr>
+                                <w:sz w:val="16"/>
+                                <w:szCs w:val="16"/>
+                              </w:rPr>
+                              <w:t>usr</w:t>
+                            </w:r>
+                            <w:proofErr w:type="spellEnd"/>
+                            <w:r>
+                              <w:rPr>
+                                <w:sz w:val="16"/>
+                                <w:szCs w:val="16"/>
+                              </w:rPr>
+                              <w:t>/</w:t>
+                            </w:r>
+                            <w:proofErr w:type="spellStart"/>
+                            <w:r>
+                              <w:rPr>
+                                <w:sz w:val="16"/>
+                                <w:szCs w:val="16"/>
+                              </w:rPr>
+                              <w:t>src</w:t>
+                            </w:r>
+                            <w:proofErr w:type="spellEnd"/>
+                            <w:r>
+                              <w:rPr>
+                                <w:sz w:val="16"/>
+                                <w:szCs w:val="16"/>
+                              </w:rPr>
+                              <w:t>/app/</w:t>
+                            </w:r>
+                            <w:proofErr w:type="spellStart"/>
+                            <w:r>
+                              <w:rPr>
+                                <w:sz w:val="16"/>
+                                <w:szCs w:val="16"/>
+                              </w:rPr>
+                              <w:t>node_modules</w:t>
+                            </w:r>
+                            <w:proofErr w:type="spellEnd"/>
+                          </w:p>
+                          <w:p>
+                            <w:pPr>
+                              <w:spacing w:after="0" w:line="240" w:lineRule="auto"/>
+                              <w:rPr>
+                                <w:sz w:val="16"/>
+                                <w:szCs w:val="16"/>
+                              </w:rPr>
+                            </w:pPr>
+                            <w:r>
+                              <w:rPr>
+                                <w:sz w:val="16"/>
+                                <w:szCs w:val="16"/>
+                              </w:rPr>
+                              <w:t xml:space="preserve">      </w:t>
+                            </w:r>
+                          </w:p>
+                          <w:p>
+                            <w:pPr>
+                              <w:spacing w:after="0" w:line="240" w:lineRule="auto"/>
+                              <w:rPr>
+                                <w:sz w:val="16"/>
+                                <w:szCs w:val="16"/>
+                              </w:rPr>
+                            </w:pPr>
+                            <w:r>
+                              <w:rPr>
+                                <w:sz w:val="16"/>
+                                <w:szCs w:val="16"/>
+                              </w:rPr>
+                              <w:t xml:space="preserve">  </w:t>
+                            </w:r>
+                            <w:proofErr w:type="spellStart"/>
+                            <w:r>
+                              <w:rPr>
+                                <w:sz w:val="16"/>
+                                <w:szCs w:val="16"/>
+                              </w:rPr>
+                              <w:t>redis</w:t>
+                            </w:r>
+                            <w:proofErr w:type="spellEnd"/>
+                            <w:r>
+                              <w:rPr>
+                                <w:sz w:val="16"/>
+                                <w:szCs w:val="16"/>
+                              </w:rPr>
+                              <w:t>:</w:t>
+                            </w:r>
+                          </w:p>
+                          <w:p>
+                            <w:pPr>
+                              <w:spacing w:after="0" w:line="240" w:lineRule="auto"/>
+                              <w:rPr>
+                                <w:sz w:val="16"/>
+                                <w:szCs w:val="16"/>
+                              </w:rPr>
+                            </w:pPr>
+                            <w:r>
+                              <w:rPr>
+                                <w:sz w:val="16"/>
+                                <w:szCs w:val="16"/>
+                              </w:rPr>
+                              <w:t xml:space="preserve">    image: </w:t>
+                            </w:r>
+                            <w:proofErr w:type="spellStart"/>
+                            <w:proofErr w:type="gramStart"/>
+                            <w:r>
+                              <w:rPr>
+                                <w:sz w:val="16"/>
+                                <w:szCs w:val="16"/>
+                              </w:rPr>
+                              <w:t>redis:alpine</w:t>
+                            </w:r>
+                            <w:proofErr w:type="spellEnd"/>
+                            <w:proofErr w:type="gramEnd"/>
+                          </w:p>
+                        </w:txbxContent>
+                      </wps:txbx>
+                      <wps:bodyPr rot="0" spcFirstLastPara="0" vertOverflow="overflow" horzOverflow="overflow" vert="horz" wrap="square" lIns="91440" tIns="45720" rIns="91440" bIns="45720" numCol="1" spcCol="0" rtlCol="0" fromWordArt="0" anchor="t" anchorCtr="0" forceAA="0" compatLnSpc="1">
+                        <a:prstTxWarp prst="textNoShape">
+                          <a:avLst/>
+                        </a:prstTxWarp>
+                        <a:noAutofit/>
+                      </wps:bodyPr>
+                    </wps:wsp>
+                  </a:graphicData>
+                </a:graphic>
+                <wp14:sizeRelH relativeFrom="margin">
+                  <wp14:pctWidth>0</wp14:pctWidth>
+                </wp14:sizeRelH>
+                <wp14:sizeRelV relativeFrom="margin">
+                  <wp14:pctHeight>0</wp14:pctHeight>
+                </wp14:sizeRelV>
+              </wp:anchor>
+            </w:drawing>
+          </mc:Choice>
+          <mc:Fallback>
+            <w:pict>
+              <v:shape w14:anchorId="12F372E0" id="Text Box 8" o:spid="_x0000_s1033" type="#_x0000_t202" style="position:absolute;margin-left:-.5pt;margin-top:20.4pt;width:219pt;height:303pt;z-index:251667456;visibility:visible;mso-wrap-style:square;mso-width-percent:0;mso-height-percent:0;mso-wrap-distance-left:9pt;mso-wrap-distance-top:0;mso-wrap-distance-right:9pt;mso-wrap-distance-bottom:0;mso-position-horizontal:absolute;mso-position-horizontal-relative:text;mso-position-vertical:absolute;mso-position-vertical-relative:text;mso-width-percent:0;mso-height-percent:0;mso-width-relative:margin;mso-height-relative:margin;v-text-anchor:top" o:gfxdata="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" fillcolor="white [3201]" strokeweight=".5pt">
+                <v:textbox>
+                  <w:txbxContent>
+                    <w:p>
+                      <w:pPr>
+                        <w:spacing w:after="0" w:line="240" w:lineRule="auto"/>
+                        <w:rPr>
+                          <w:sz w:val="16"/>
+                          <w:szCs w:val="16"/>
+                        </w:rPr>
+                      </w:pPr>
+                      <w:r>
+                        <w:rPr>
+                          <w:sz w:val="16"/>
+                          <w:szCs w:val="16"/>
+                        </w:rPr>
+                        <w:t>version: "3.8"</w:t>
+                      </w:r>
+                    </w:p>
+                    <w:p>
+                      <w:pPr>
+                        <w:spacing w:after="0" w:line="240" w:lineRule="auto"/>
+                        <w:rPr>
+                          <w:sz w:val="16"/>
+                          <w:szCs w:val="16"/>
+                        </w:rPr>
+                      </w:pPr>
+                    </w:p>
+                    <w:p>
+                      <w:pPr>
+                        <w:spacing w:after="0" w:line="240" w:lineRule="auto"/>
+                        <w:rPr>
+                          <w:sz w:val="16"/>
+                          <w:szCs w:val="16"/>
+                        </w:rPr>
+                      </w:pPr>
+                      <w:r>
+                        <w:rPr>
+                          <w:sz w:val="16"/>
+                          <w:szCs w:val="16"/>
+                        </w:rPr>
+                        <w:t>services:</w:t>
+                      </w:r>
+                    </w:p>
+                    <w:p>
+                      <w:pPr>
+                        <w:spacing w:after="0" w:line="240" w:lineRule="auto"/>
+                        <w:rPr>
+                          <w:sz w:val="16"/>
+                          <w:szCs w:val="16"/>
+                        </w:rPr>
+                      </w:pPr>
+                      <w:r>
+                        <w:rPr>
+                          <w:sz w:val="16"/>
+                          <w:szCs w:val="16"/>
+                        </w:rPr>
+                        <w:t xml:space="preserve">  app:</w:t>
+                      </w:r>
+                    </w:p>
+                    <w:p>
+                      <w:pPr>
+                        <w:spacing w:after="0" w:line="240" w:lineRule="auto"/>
+                        <w:rPr>
+                          <w:sz w:val="16"/>
+                          <w:szCs w:val="16"/>
+                        </w:rPr>
+                      </w:pPr>
+                      <w:r>
+                        <w:rPr>
+                          <w:sz w:val="16"/>
+                          <w:szCs w:val="16"/>
+                        </w:rPr>
+                        <w:t xml:space="preserve">    build:</w:t>
+                      </w:r>
+                    </w:p>
+                    <w:p>
+                      <w:pPr>
+                        <w:spacing w:after="0" w:line="240" w:lineRule="auto"/>
+                        <w:rPr>
+                          <w:sz w:val="16"/>
+                          <w:szCs w:val="16"/>
+                        </w:rPr>
+                      </w:pPr>
+                      <w:r>
+                        <w:rPr>
+                          <w:sz w:val="16"/>
+                          <w:szCs w:val="16"/>
+                        </w:rPr>
+                        <w:t xml:space="preserve">      context</w:t>
+                      </w:r>
+                      <w:proofErr w:type="gramStart"/>
+                      <w:r>
+                        <w:rPr>
+                          <w:sz w:val="16"/>
+                          <w:szCs w:val="16"/>
+                        </w:rPr>
+                        <w:t>: .</w:t>
+                      </w:r>
+                      <w:proofErr w:type="gramEnd"/>
+                    </w:p>
+                    <w:p>
+                      <w:pPr>
+                        <w:spacing w:after="0" w:line="240" w:lineRule="auto"/>
+                        <w:rPr>
+                          <w:sz w:val="16"/>
+                          <w:szCs w:val="16"/>
+                        </w:rPr>
+                      </w:pPr>
+                      <w:r>
+                        <w:rPr>
+                          <w:sz w:val="16"/>
+                          <w:szCs w:val="16"/>
+                        </w:rPr>
+                        <w:t xml:space="preserve">      </w:t>
+                      </w:r>
+                      <w:proofErr w:type="spellStart"/>
+                      <w:r>
+                        <w:rPr>
+                          <w:sz w:val="16"/>
+                          <w:szCs w:val="16"/>
+                        </w:rPr>
+                        <w:t>dockerfile</w:t>
+                      </w:r>
+                      <w:proofErr w:type="spellEnd"/>
+                      <w:r>
+                        <w:rPr>
+                          <w:sz w:val="16"/>
+                          <w:szCs w:val="16"/>
+                        </w:rPr>
+                        <w:t xml:space="preserve">: </w:t>
+                      </w:r>
+                      <w:proofErr w:type="spellStart"/>
+                      <w:r>
+                        <w:rPr>
+                          <w:sz w:val="16"/>
+                          <w:szCs w:val="16"/>
+                        </w:rPr>
+                        <w:t>Dockerfile</w:t>
+                      </w:r>
+                      <w:proofErr w:type="spellEnd"/>
+                    </w:p>
+                    <w:p>
+                      <w:pPr>
+                        <w:spacing w:after="0" w:line="240" w:lineRule="auto"/>
+                        <w:rPr>
+                          <w:sz w:val="16"/>
+                          <w:szCs w:val="16"/>
+                        </w:rPr>
+                      </w:pPr>
+                      <w:r>
+                        <w:rPr>
+                          <w:sz w:val="16"/>
+                          <w:szCs w:val="16"/>
+                        </w:rPr>
+                        <w:t xml:space="preserve">    ports:</w:t>
+                      </w:r>
+                    </w:p>
+                    <w:p>
+                      <w:pPr>
+                        <w:spacing w:after="0" w:line="240" w:lineRule="auto"/>
+                        <w:rPr>
+                          <w:sz w:val="16"/>
+                          <w:szCs w:val="16"/>
+                        </w:rPr>
+                      </w:pPr>
+                      <w:r>
+                        <w:rPr>
+                          <w:sz w:val="16"/>
+                          <w:szCs w:val="16"/>
+                        </w:rPr>
+                        <w:t xml:space="preserve">      - "5005:5005"</w:t>
+                      </w:r>
+                    </w:p>
+                    <w:p>
+                      <w:pPr>
+                        <w:spacing w:after="0" w:line="240" w:lineRule="auto"/>
+                        <w:rPr>
+                          <w:sz w:val="16"/>
+                          <w:szCs w:val="16"/>
+                        </w:rPr>
+                      </w:pPr>
+                      <w:r>
+                        <w:rPr>
+                          <w:sz w:val="16"/>
+                          <w:szCs w:val="16"/>
+                        </w:rPr>
+                        <w:t xml:space="preserve">    environment:</w:t>
+                      </w:r>
+                    </w:p>
+                    <w:p>
+                      <w:pPr>
+                        <w:spacing w:after="0" w:line="240" w:lineRule="auto"/>
+                        <w:rPr>
+                          <w:sz w:val="16"/>
+                          <w:szCs w:val="16"/>
+                        </w:rPr>
+                      </w:pPr>
+                      <w:r>
+                        <w:rPr>
+                          <w:sz w:val="16"/>
+                          <w:szCs w:val="16"/>
+                        </w:rPr>
+                        <w:t xml:space="preserve">      - REDIS_HOST=</w:t>
+                      </w:r>
+                      <w:proofErr w:type="spellStart"/>
+                      <w:r>
+                        <w:rPr>
+                          <w:sz w:val="16"/>
+                          <w:szCs w:val="16"/>
+                        </w:rPr>
+                        <w:t>redis</w:t>
+                      </w:r>
+                      <w:proofErr w:type="spellEnd"/>
+                    </w:p>
+                    <w:p>
+                      <w:pPr>
+                        <w:spacing w:after="0" w:line="240" w:lineRule="auto"/>
+                        <w:rPr>
+                          <w:sz w:val="16"/>
+                          <w:szCs w:val="16"/>
+                        </w:rPr>
+                      </w:pPr>
+                      <w:r>
+                        <w:rPr>
+                          <w:sz w:val="16"/>
+                          <w:szCs w:val="16"/>
+                        </w:rPr>
+                        <w:t xml:space="preserve">      - REDIS_PORT=6379</w:t>
+                      </w:r>
+                    </w:p>
+                    <w:p>
+                      <w:pPr>
+                        <w:spacing w:after="0" w:line="240" w:lineRule="auto"/>
+                        <w:rPr>
+                          <w:sz w:val="16"/>
+                          <w:szCs w:val="16"/>
+                        </w:rPr>
+                      </w:pPr>
+                      <w:r>
+                        <w:rPr>
+                          <w:sz w:val="16"/>
+                          <w:szCs w:val="16"/>
+                        </w:rPr>
+                        <w:t xml:space="preserve">    </w:t>
+                      </w:r>
+                      <w:proofErr w:type="spellStart"/>
+                      <w:r>
+                        <w:rPr>
+                          <w:sz w:val="16"/>
+                          <w:szCs w:val="16"/>
+                        </w:rPr>
+                        <w:t>depends_on</w:t>
+                      </w:r>
+                      <w:proofErr w:type="spellEnd"/>
+                      <w:r>
+                        <w:rPr>
+                          <w:sz w:val="16"/>
+                          <w:szCs w:val="16"/>
+                        </w:rPr>
+                        <w:t>:</w:t>
+                      </w:r>
+                    </w:p>
+                    <w:p>
+                      <w:pPr>
+                        <w:spacing w:after="0" w:line="240" w:lineRule="auto"/>
+                        <w:rPr>
+                          <w:sz w:val="16"/>
+                          <w:szCs w:val="16"/>
+                        </w:rPr>
+                      </w:pPr>
+                      <w:r>
+                        <w:rPr>
+                          <w:sz w:val="16"/>
+                          <w:szCs w:val="16"/>
+                        </w:rPr>
+                        <w:t xml:space="preserve">      - </w:t>
+                      </w:r>
+                      <w:proofErr w:type="spellStart"/>
+                      <w:r>
+                        <w:rPr>
+                          <w:sz w:val="16"/>
+                          <w:szCs w:val="16"/>
+                        </w:rPr>
+                        <w:t>redis</w:t>
+                      </w:r>
+                      <w:proofErr w:type="spellEnd"/>
+                    </w:p>
+                    <w:p>
+                      <w:pPr>
+                        <w:spacing w:after="0" w:line="240" w:lineRule="auto"/>
+                        <w:rPr>
+                          <w:sz w:val="16"/>
+                          <w:szCs w:val="16"/>
+                        </w:rPr>
+                      </w:pPr>
+                      <w:r>
+                        <w:rPr>
+                          <w:sz w:val="16"/>
+                          <w:szCs w:val="16"/>
+                        </w:rPr>
+                        <w:t xml:space="preserve">    volumes:</w:t>
+                      </w:r>
+                    </w:p>
+                    <w:p>
+                      <w:pPr>
+                        <w:spacing w:after="0" w:line="240" w:lineRule="auto"/>
+                        <w:rPr>
+                          <w:sz w:val="16"/>
+                          <w:szCs w:val="16"/>
+                        </w:rPr>
+                      </w:pPr>
+                      <w:r>
+                        <w:rPr>
+                          <w:sz w:val="16"/>
+                          <w:szCs w:val="16"/>
+                        </w:rPr>
+                        <w:t xml:space="preserve">      </w:t>
+                      </w:r>
+                      <w:proofErr w:type="gramStart"/>
+                      <w:r>
+                        <w:rPr>
+                          <w:sz w:val="16"/>
+                          <w:szCs w:val="16"/>
+                        </w:rPr>
+                        <w:t>- .</w:t>
+                      </w:r>
+                      <w:proofErr w:type="gramEnd"/>
+                      <w:r>
+                        <w:rPr>
+                          <w:sz w:val="16"/>
+                          <w:szCs w:val="16"/>
+                        </w:rPr>
+                        <w:t>:/</w:t>
+                      </w:r>
+                      <w:proofErr w:type="spellStart"/>
+                      <w:r>
+                        <w:rPr>
+                          <w:sz w:val="16"/>
+                          <w:szCs w:val="16"/>
+                        </w:rPr>
+                        <w:t>usr</w:t>
+                      </w:r>
+                      <w:proofErr w:type="spellEnd"/>
+                      <w:r>
+                        <w:rPr>
+                          <w:sz w:val="16"/>
+                          <w:szCs w:val="16"/>
+                        </w:rPr>
+                        <w:t>/</w:t>
+                      </w:r>
+                      <w:proofErr w:type="spellStart"/>
+                      <w:r>
+                        <w:rPr>
+                          <w:sz w:val="16"/>
+                          <w:szCs w:val="16"/>
+                        </w:rPr>
+                        <w:t>src</w:t>
+                      </w:r>
+                      <w:proofErr w:type="spellEnd"/>
+                      <w:r>
+                        <w:rPr>
+                          <w:sz w:val="16"/>
+                          <w:szCs w:val="16"/>
+                        </w:rPr>
+                        <w:t>/app</w:t>
+                      </w:r>
+                    </w:p>
+                    <w:p>
+                      <w:pPr>
+                        <w:spacing w:after="0" w:line="240" w:lineRule="auto"/>
+                        <w:rPr>
+                          <w:sz w:val="16"/>
+                          <w:szCs w:val="16"/>
+                        </w:rPr>
+                      </w:pPr>
+                      <w:r>
+                        <w:rPr>
+                          <w:sz w:val="16"/>
+                          <w:szCs w:val="16"/>
+                        </w:rPr>
+                        <w:t xml:space="preserve">      - /</w:t>
+                      </w:r>
+                      <w:proofErr w:type="spellStart"/>
+                      <w:r>
+                        <w:rPr>
+                          <w:sz w:val="16"/>
+                          <w:szCs w:val="16"/>
+                        </w:rPr>
+                        <w:t>usr</w:t>
+                      </w:r>
+                      <w:proofErr w:type="spellEnd"/>
+                      <w:r>
+                        <w:rPr>
+                          <w:sz w:val="16"/>
+                          <w:szCs w:val="16"/>
+                        </w:rPr>
+                        <w:t>/</w:t>
+                      </w:r>
+                      <w:proofErr w:type="spellStart"/>
+                      <w:r>
+                        <w:rPr>
+                          <w:sz w:val="16"/>
+                          <w:szCs w:val="16"/>
+                        </w:rPr>
+                        <w:t>src</w:t>
+                      </w:r>
+                      <w:proofErr w:type="spellEnd"/>
+                      <w:r>
+                        <w:rPr>
+                          <w:sz w:val="16"/>
+                          <w:szCs w:val="16"/>
+                        </w:rPr>
+                        <w:t>/app/</w:t>
+                      </w:r>
+                      <w:proofErr w:type="spellStart"/>
+                      <w:r>
+                        <w:rPr>
+                          <w:sz w:val="16"/>
+                          <w:szCs w:val="16"/>
+                        </w:rPr>
+                        <w:t>node_modules</w:t>
+                      </w:r>
+                      <w:proofErr w:type="spellEnd"/>
+                    </w:p>
+                    <w:p>
+                      <w:pPr>
+                        <w:spacing w:after="0" w:line="240" w:lineRule="auto"/>
+                        <w:rPr>
+                          <w:sz w:val="16"/>
+                          <w:szCs w:val="16"/>
+                        </w:rPr>
+                      </w:pPr>
+                      <w:r>
+                        <w:rPr>
+                          <w:sz w:val="16"/>
+                          <w:szCs w:val="16"/>
+                        </w:rPr>
+                        <w:t xml:space="preserve">      </w:t>
+                      </w:r>
+                    </w:p>
+                    <w:p>
+                      <w:pPr>
+                        <w:spacing w:after="0" w:line="240" w:lineRule="auto"/>
+                        <w:rPr>
+                          <w:sz w:val="16"/>
+                          <w:szCs w:val="16"/>
+                        </w:rPr>
+                      </w:pPr>
+                      <w:r>
+                        <w:rPr>
+                          <w:sz w:val="16"/>
+                          <w:szCs w:val="16"/>
+                        </w:rPr>
+                        <w:t xml:space="preserve">  </w:t>
+                      </w:r>
+                      <w:proofErr w:type="spellStart"/>
+                      <w:r>
+                        <w:rPr>
+                          <w:sz w:val="16"/>
+                          <w:szCs w:val="16"/>
+                        </w:rPr>
+                        <w:t>redis</w:t>
+                      </w:r>
+                      <w:proofErr w:type="spellEnd"/>
+                      <w:r>
+                        <w:rPr>
+                          <w:sz w:val="16"/>
+                          <w:szCs w:val="16"/>
+                        </w:rPr>
+                        <w:t>:</w:t>
+                      </w:r>
+                    </w:p>
+                    <w:p>
+                      <w:pPr>
+                        <w:spacing w:after="0" w:line="240" w:lineRule="auto"/>
+                        <w:rPr>
+                          <w:sz w:val="16"/>
+                          <w:szCs w:val="16"/>
+                        </w:rPr>
+                      </w:pPr>
+                      <w:r>
+                        <w:rPr>
+                          <w:sz w:val="16"/>
+                          <w:szCs w:val="16"/>
+                        </w:rPr>
+                        <w:t xml:space="preserve">    image: </w:t>
+                      </w:r>
+                      <w:proofErr w:type="spellStart"/>
+                      <w:proofErr w:type="gramStart"/>
+                      <w:r>
+                        <w:rPr>
+                          <w:sz w:val="16"/>
+                          <w:szCs w:val="16"/>
+                        </w:rPr>
+                        <w:t>redis:alpine</w:t>
+                      </w:r>
+                      <w:proofErr w:type="spellEnd"/>
+                      <w:proofErr w:type="gramEnd"/>
+                    </w:p>
+                  </w:txbxContent>
+                </v:textbox>
+              </v:shape>
+            </w:pict>
+          </mc:Fallback>
+        </mc:AlternateContent>
+      </w:r>
+      <w:r>
+        <w:rPr>
+          <w:noProof/>
+          <w:color w:val="BF4E14" w:themeColor="accent2" w:themeShade="BF"/>
+        </w:rPr>
+        <mc:AlternateContent>
+          <mc:Choice Requires="wps">
+            <w:drawing>
+              <wp:anchor distT="0" distB="0" distL="114300" distR="114300" simplePos="0" relativeHeight="251668480" behindDoc="0" locked="0" layoutInCell="1" allowOverlap="1" wp14:anchorId="5D5948B3" wp14:editId="1ABCF016">
+                <wp:simplePos x="0" y="0"/>
+                <wp:positionH relativeFrom="column">
+                  <wp:posOffset>2914650</wp:posOffset>
+                </wp:positionH>
+                <wp:positionV relativeFrom="paragraph">
+                  <wp:posOffset>246380</wp:posOffset>
+                </wp:positionV>
+                <wp:extent cx="2736850" cy="3848100"/>
+                <wp:effectExtent l="0" t="0" r="25400" b="19050"/>
+                <wp:wrapNone/>
+                <wp:docPr id="18357608" name="Text Box 9"/>
+                <wp:cNvGraphicFramePr/>
+                <a:graphic xmlns:a="http://schemas.openxmlformats.org/drawingml/2006/main">
+                  <a:graphicData uri="http://schemas.microsoft.com/office/word/2010/wordprocessingShape">
+                    <wps:wsp>
+                      <wps:cNvSpPr txBox="1"/>
+                      <wps:spPr>
+                        <a:xfrm>
+                          <a:off x="0" y="0"/>
+                          <a:ext cx="2736850" cy="3848100"/>
+                        </a:xfrm>
+                        <a:prstGeom prst="rect">
+                          <a:avLst/>
+                        </a:prstGeom>
+                        <a:solidFill>
+                          <a:schemeClr val="lt1"/>
+                        </a:solidFill>
+                        <a:ln w="6350">
+                          <a:solidFill>
+                            <a:prstClr val="black"/>
+                          </a:solidFill>
+                        </a:ln>
+                      </wps:spPr>
+                      <wps:txbx>
+                        <w:txbxContent>
+                          <w:p>
+                            <w:pPr>
+                              <w:spacing w:after="0" w:line="240" w:lineRule="auto"/>
+                              <w:rPr>
+                                <w:sz w:val="16"/>
+                                <w:szCs w:val="16"/>
+                              </w:rPr>
+                            </w:pPr>
+                            <w:r>
+                              <w:rPr>
+                                <w:sz w:val="16"/>
+                                <w:szCs w:val="16"/>
+                              </w:rPr>
+                              <w:t>version: "3.8"</w:t>
+                            </w:r>
+                          </w:p>
+                          <w:p>
+                            <w:pPr>
+                              <w:spacing w:after="0" w:line="240" w:lineRule="auto"/>
+                              <w:rPr>
+                                <w:sz w:val="16"/>
+                                <w:szCs w:val="16"/>
+                              </w:rPr>
+                            </w:pPr>
+                          </w:p>
+                          <w:p>
+                            <w:pPr>
+                              <w:spacing w:after="0" w:line="240" w:lineRule="auto"/>
+                              <w:rPr>
+                                <w:sz w:val="16"/>
+                                <w:szCs w:val="16"/>
+                              </w:rPr>
+                            </w:pPr>
+                            <w:r>
+                              <w:rPr>
+                                <w:sz w:val="16"/>
+                                <w:szCs w:val="16"/>
+                              </w:rPr>
+                              <w:t>services:</w:t>
+                            </w:r>
+                          </w:p>
+                          <w:p>
+                            <w:pPr>
+                              <w:spacing w:after="0" w:line="240" w:lineRule="auto"/>
+                              <w:rPr>
+                                <w:sz w:val="16"/>
+                                <w:szCs w:val="16"/>
+                              </w:rPr>
+                            </w:pPr>
+                            <w:r>
+                              <w:rPr>
+                                <w:sz w:val="16"/>
+                                <w:szCs w:val="16"/>
+                              </w:rPr>
+                              <w:t xml:space="preserve">  app:</w:t>
+                            </w:r>
+                          </w:p>
+                          <w:p>
+                            <w:pPr>
+                              <w:spacing w:after="0" w:line="240" w:lineRule="auto"/>
+                              <w:rPr>
+                                <w:sz w:val="16"/>
+                                <w:szCs w:val="16"/>
+                              </w:rPr>
+                            </w:pPr>
+                            <w:r>
+                              <w:rPr>
+                                <w:sz w:val="16"/>
+                                <w:szCs w:val="16"/>
+                              </w:rPr>
+                              <w:t xml:space="preserve">    image: </w:t>
+                            </w:r>
+                            <w:proofErr w:type="spellStart"/>
+                            <w:r>
+                              <w:rPr>
+                                <w:sz w:val="16"/>
+                                <w:szCs w:val="16"/>
+                              </w:rPr>
+                              <w:t>icieos</w:t>
+                            </w:r>
+                            <w:proofErr w:type="spellEnd"/>
+                            <w:r>
+                              <w:rPr>
+                                <w:sz w:val="16"/>
+                                <w:szCs w:val="16"/>
+                              </w:rPr>
+                              <w:t>/</w:t>
+                            </w:r>
+                            <w:proofErr w:type="spellStart"/>
+                            <w:r>
+                              <w:rPr>
+                                <w:sz w:val="16"/>
+                                <w:szCs w:val="16"/>
+                              </w:rPr>
+                              <w:t>kids-plan-</w:t>
+                            </w:r>
+                            <w:proofErr w:type="gramStart"/>
+                            <w:r>
+                              <w:rPr>
+                                <w:sz w:val="16"/>
+                                <w:szCs w:val="16"/>
+                              </w:rPr>
+                              <w:t>api:latest</w:t>
+                            </w:r>
+                            <w:proofErr w:type="spellEnd"/>
+                            <w:proofErr w:type="gramEnd"/>
+                          </w:p>
+                          <w:p>
+                            <w:pPr>
+                              <w:spacing w:after="0" w:line="240" w:lineRule="auto"/>
+                              <w:rPr>
+                                <w:sz w:val="16"/>
+                                <w:szCs w:val="16"/>
+                              </w:rPr>
+                            </w:pPr>
+                            <w:r>
+                              <w:rPr>
+                                <w:sz w:val="16"/>
+                                <w:szCs w:val="16"/>
+                              </w:rPr>
+                              <w:t xml:space="preserve">    ports:</w:t>
+                            </w:r>
+                          </w:p>
+                          <w:p>
+                            <w:pPr>
+                              <w:spacing w:after="0" w:line="240" w:lineRule="auto"/>
+                              <w:rPr>
+                                <w:sz w:val="16"/>
+                                <w:szCs w:val="16"/>
+                              </w:rPr>
+                            </w:pPr>
+                            <w:r>
+                              <w:rPr>
+                                <w:sz w:val="16"/>
+                                <w:szCs w:val="16"/>
+                              </w:rPr>
+                              <w:t xml:space="preserve">      - target: 5005</w:t>
+                            </w:r>
+                          </w:p>
+                          <w:p>
+                            <w:pPr>
+                              <w:spacing w:after="0" w:line="240" w:lineRule="auto"/>
+                              <w:rPr>
+                                <w:sz w:val="16"/>
+                                <w:szCs w:val="16"/>
+                              </w:rPr>
+                            </w:pPr>
+                            <w:r>
+                              <w:rPr>
+                                <w:sz w:val="16"/>
+                                <w:szCs w:val="16"/>
+                              </w:rPr>
+                              <w:t xml:space="preserve">        published: 5005</w:t>
+                            </w:r>
+                          </w:p>
+                          <w:p>
+                            <w:pPr>
+                              <w:spacing w:after="0" w:line="240" w:lineRule="auto"/>
+                              <w:rPr>
+                                <w:sz w:val="16"/>
+                                <w:szCs w:val="16"/>
+                              </w:rPr>
+                            </w:pPr>
+                            <w:r>
+                              <w:rPr>
+                                <w:sz w:val="16"/>
+                                <w:szCs w:val="16"/>
+                              </w:rPr>
+                              <w:t xml:space="preserve">        protocol: </w:t>
+                            </w:r>
+                            <w:proofErr w:type="spellStart"/>
+                            <w:r>
+                              <w:rPr>
+                                <w:sz w:val="16"/>
+                                <w:szCs w:val="16"/>
+                              </w:rPr>
+                              <w:t>tcp</w:t>
+                            </w:r>
+                            <w:proofErr w:type="spellEnd"/>
+                          </w:p>
+                          <w:p>
+                            <w:pPr>
+                              <w:spacing w:after="0" w:line="240" w:lineRule="auto"/>
+                              <w:rPr>
+                                <w:sz w:val="16"/>
+                                <w:szCs w:val="16"/>
+                              </w:rPr>
+                            </w:pPr>
+                            <w:r>
+                              <w:rPr>
+                                <w:sz w:val="16"/>
+                                <w:szCs w:val="16"/>
+                              </w:rPr>
+                              <w:t xml:space="preserve">    deploy:</w:t>
+                            </w:r>
+                          </w:p>
+                          <w:p>
+                            <w:pPr>
+                              <w:spacing w:after="0" w:line="240" w:lineRule="auto"/>
+                              <w:rPr>
+                                <w:sz w:val="16"/>
+                                <w:szCs w:val="16"/>
+                              </w:rPr>
+                            </w:pPr>
+                            <w:r>
+                              <w:rPr>
+                                <w:sz w:val="16"/>
+                                <w:szCs w:val="16"/>
+                              </w:rPr>
+                              <w:t xml:space="preserve">      replicas: 1</w:t>
+                            </w:r>
+                          </w:p>
+                          <w:p>
+                            <w:pPr>
+                              <w:spacing w:after="0" w:line="240" w:lineRule="auto"/>
+                              <w:rPr>
+                                <w:sz w:val="16"/>
+                                <w:szCs w:val="16"/>
+                              </w:rPr>
+                            </w:pPr>
+                            <w:r>
+                              <w:rPr>
+                                <w:sz w:val="16"/>
+                                <w:szCs w:val="16"/>
+                              </w:rPr>
+                              <w:t xml:space="preserve">      </w:t>
+                            </w:r>
+                            <w:proofErr w:type="spellStart"/>
+                            <w:r>
+                              <w:rPr>
+                                <w:sz w:val="16"/>
+                                <w:szCs w:val="16"/>
+                              </w:rPr>
+                              <w:t>restart_policy</w:t>
+                            </w:r>
+                            <w:proofErr w:type="spellEnd"/>
+                            <w:r>
+                              <w:rPr>
+                                <w:sz w:val="16"/>
+                                <w:szCs w:val="16"/>
+                              </w:rPr>
+                              <w:t>:</w:t>
+                            </w:r>
+                          </w:p>
+                          <w:p>
+                            <w:pPr>
+                              <w:spacing w:after="0" w:line="240" w:lineRule="auto"/>
+                              <w:rPr>
+                                <w:sz w:val="16"/>
+                                <w:szCs w:val="16"/>
+                              </w:rPr>
+                            </w:pPr>
+                            <w:r>
+                              <w:rPr>
+                                <w:sz w:val="16"/>
+                                <w:szCs w:val="16"/>
+                              </w:rPr>
+                              <w:t xml:space="preserve">        condition: on-failure</w:t>
+                            </w:r>
+                          </w:p>
+                          <w:p>
+                            <w:pPr>
+                              <w:spacing w:after="0" w:line="240" w:lineRule="auto"/>
+                              <w:rPr>
+                                <w:sz w:val="16"/>
+                                <w:szCs w:val="16"/>
+                              </w:rPr>
+                            </w:pPr>
+                            <w:r>
+                              <w:rPr>
+                                <w:sz w:val="16"/>
+                                <w:szCs w:val="16"/>
+                              </w:rPr>
+                              <w:t xml:space="preserve">      resources:</w:t>
+                            </w:r>
+                          </w:p>
+                          <w:p>
+                            <w:pPr>
+                              <w:spacing w:after="0" w:line="240" w:lineRule="auto"/>
+                              <w:rPr>
+                                <w:sz w:val="16"/>
+                                <w:szCs w:val="16"/>
+                              </w:rPr>
+                            </w:pPr>
+                            <w:r>
+                              <w:rPr>
+                                <w:sz w:val="16"/>
+                                <w:szCs w:val="16"/>
+                              </w:rPr>
+                              <w:t xml:space="preserve">        limits:</w:t>
+                            </w:r>
+                          </w:p>
+                          <w:p>
+                            <w:pPr>
+                              <w:spacing w:after="0" w:line="240" w:lineRule="auto"/>
+                              <w:rPr>
+                                <w:sz w:val="16"/>
+                                <w:szCs w:val="16"/>
+                              </w:rPr>
+                            </w:pPr>
+                            <w:r>
+                              <w:rPr>
+                                <w:sz w:val="16"/>
+                                <w:szCs w:val="16"/>
+                              </w:rPr>
+                              <w:t xml:space="preserve">          memory: "1G"</w:t>
+                            </w:r>
+                          </w:p>
+                          <w:p>
+                            <w:pPr>
+                              <w:spacing w:after="0" w:line="240" w:lineRule="auto"/>
+                              <w:rPr>
+                                <w:sz w:val="16"/>
+                                <w:szCs w:val="16"/>
+                              </w:rPr>
+                            </w:pPr>
+                            <w:r>
+                              <w:rPr>
+                                <w:sz w:val="16"/>
+                                <w:szCs w:val="16"/>
+                              </w:rPr>
+                              <w:t xml:space="preserve">    networks:</w:t>
+                            </w:r>
+                          </w:p>
+                          <w:p>
+                            <w:pPr>
+                              <w:spacing w:after="0" w:line="240" w:lineRule="auto"/>
+                              <w:rPr>
+                                <w:sz w:val="16"/>
+                                <w:szCs w:val="16"/>
+                              </w:rPr>
+                            </w:pPr>
+                            <w:r>
+                              <w:rPr>
+                                <w:sz w:val="16"/>
+                                <w:szCs w:val="16"/>
+                              </w:rPr>
+                              <w:t xml:space="preserve">      - app-network</w:t>
+                            </w:r>
+                          </w:p>
+                          <w:p>
+                            <w:pPr>
+                              <w:spacing w:after="0" w:line="240" w:lineRule="auto"/>
+                              <w:rPr>
+                                <w:sz w:val="16"/>
+                                <w:szCs w:val="16"/>
+                              </w:rPr>
+                            </w:pPr>
+                          </w:p>
+                          <w:p>
+                            <w:pPr>
+                              <w:spacing w:after="0" w:line="240" w:lineRule="auto"/>
+                              <w:rPr>
+                                <w:sz w:val="16"/>
+                                <w:szCs w:val="16"/>
+                              </w:rPr>
+                            </w:pPr>
+                            <w:r>
+                              <w:rPr>
+                                <w:sz w:val="16"/>
+                                <w:szCs w:val="16"/>
+                              </w:rPr>
+                              <w:t xml:space="preserve">  </w:t>
+                            </w:r>
+                            <w:proofErr w:type="spellStart"/>
+                            <w:r>
+                              <w:rPr>
+                                <w:sz w:val="16"/>
+                                <w:szCs w:val="16"/>
+                              </w:rPr>
+                              <w:t>redis</w:t>
+                            </w:r>
+                            <w:proofErr w:type="spellEnd"/>
+                            <w:r>
+                              <w:rPr>
+                                <w:sz w:val="16"/>
+                                <w:szCs w:val="16"/>
+                              </w:rPr>
+                              <w:t>:</w:t>
+                            </w:r>
+                          </w:p>
+                          <w:p>
+                            <w:pPr>
+                              <w:spacing w:after="0" w:line="240" w:lineRule="auto"/>
+                              <w:rPr>
+                                <w:sz w:val="16"/>
+                                <w:szCs w:val="16"/>
+                              </w:rPr>
+                            </w:pPr>
+                            <w:r>
+                              <w:rPr>
+                                <w:sz w:val="16"/>
+                                <w:szCs w:val="16"/>
+                              </w:rPr>
+                              <w:t xml:space="preserve">    image: </w:t>
+                            </w:r>
+                            <w:proofErr w:type="spellStart"/>
+                            <w:proofErr w:type="gramStart"/>
+                            <w:r>
+                              <w:rPr>
+                                <w:sz w:val="16"/>
+                                <w:szCs w:val="16"/>
+                              </w:rPr>
+                              <w:t>redis:alpine</w:t>
+                            </w:r>
+                            <w:proofErr w:type="spellEnd"/>
+                            <w:proofErr w:type="gramEnd"/>
+                          </w:p>
+                          <w:p>
+                            <w:pPr>
+                              <w:spacing w:after="0" w:line="240" w:lineRule="auto"/>
+                              <w:rPr>
+                                <w:sz w:val="16"/>
+                                <w:szCs w:val="16"/>
+                              </w:rPr>
+                            </w:pPr>
+                            <w:r>
+                              <w:rPr>
+                                <w:sz w:val="16"/>
+                                <w:szCs w:val="16"/>
+                              </w:rPr>
+                              <w:t xml:space="preserve">    deploy:</w:t>
+                            </w:r>
+                          </w:p>
+                          <w:p>
+                            <w:pPr>
+                              <w:spacing w:after="0" w:line="240" w:lineRule="auto"/>
+                              <w:rPr>
+                                <w:sz w:val="16"/>
+                                <w:szCs w:val="16"/>
+                              </w:rPr>
+                            </w:pPr>
+                            <w:r>
+                              <w:rPr>
+                                <w:sz w:val="16"/>
+                                <w:szCs w:val="16"/>
+                              </w:rPr>
+                              <w:t xml:space="preserve">      placement:</w:t>
+                            </w:r>
+                          </w:p>
+                          <w:p>
+                            <w:pPr>
+                              <w:spacing w:after="0" w:line="240" w:lineRule="auto"/>
+                              <w:rPr>
+                                <w:sz w:val="16"/>
+                                <w:szCs w:val="16"/>
+                              </w:rPr>
+                            </w:pPr>
+                            <w:r>
+                              <w:rPr>
+                                <w:sz w:val="16"/>
+                                <w:szCs w:val="16"/>
+                              </w:rPr>
+                              <w:t xml:space="preserve">        constraints: [</w:t>
+                            </w:r>
+                            <w:proofErr w:type="spellStart"/>
+                            <w:proofErr w:type="gramStart"/>
+                            <w:r>
+                              <w:rPr>
+                                <w:sz w:val="16"/>
+                                <w:szCs w:val="16"/>
+                              </w:rPr>
+                              <w:t>node.role</w:t>
+                            </w:r>
+                            <w:proofErr w:type="spellEnd"/>
+                            <w:proofErr w:type="gramEnd"/>
+                            <w:r>
+                              <w:rPr>
+                                <w:sz w:val="16"/>
+                                <w:szCs w:val="16"/>
+                              </w:rPr>
+                              <w:t xml:space="preserve"> == manager]</w:t>
+                            </w:r>
+                          </w:p>
+                          <w:p>
+                            <w:pPr>
+                              <w:spacing w:after="0" w:line="240" w:lineRule="auto"/>
+                              <w:rPr>
+                                <w:sz w:val="16"/>
+                                <w:szCs w:val="16"/>
+                              </w:rPr>
+                            </w:pPr>
+                            <w:r>
+                              <w:rPr>
+                                <w:sz w:val="16"/>
+                                <w:szCs w:val="16"/>
+                              </w:rPr>
+                              <w:t xml:space="preserve">    networks:</w:t>
+                            </w:r>
+                          </w:p>
+                          <w:p>
+                            <w:pPr>
+                              <w:spacing w:after="0" w:line="240" w:lineRule="auto"/>
+                              <w:rPr>
+                                <w:sz w:val="16"/>
+                                <w:szCs w:val="16"/>
+                              </w:rPr>
+                            </w:pPr>
+                            <w:r>
+                              <w:rPr>
+                                <w:sz w:val="16"/>
+                                <w:szCs w:val="16"/>
+                              </w:rPr>
+                              <w:t xml:space="preserve">      - app-network</w:t>
+                            </w:r>
+                          </w:p>
+                          <w:p>
+                            <w:pPr>
+                              <w:spacing w:after="0" w:line="240" w:lineRule="auto"/>
+                              <w:rPr>
+                                <w:sz w:val="16"/>
+                                <w:szCs w:val="16"/>
+                              </w:rPr>
+                            </w:pPr>
+                          </w:p>
+                          <w:p>
+                            <w:pPr>
+                              <w:spacing w:after="0" w:line="240" w:lineRule="auto"/>
+                              <w:rPr>
+                                <w:sz w:val="16"/>
+                                <w:szCs w:val="16"/>
+                              </w:rPr>
+                            </w:pPr>
+                            <w:r>
+                              <w:rPr>
+                                <w:sz w:val="16"/>
+                                <w:szCs w:val="16"/>
+                              </w:rPr>
+                              <w:t>networks:</w:t>
+                            </w:r>
+                          </w:p>
+                          <w:p>
+                            <w:pPr>
+                              <w:spacing w:after="0" w:line="240" w:lineRule="auto"/>
+                              <w:rPr>
+                                <w:sz w:val="16"/>
+                                <w:szCs w:val="16"/>
+                              </w:rPr>
+                            </w:pPr>
+                            <w:r>
+                              <w:rPr>
+                                <w:sz w:val="16"/>
+                                <w:szCs w:val="16"/>
+                              </w:rPr>
+                              <w:t xml:space="preserve">  app-network:</w:t>
+                            </w:r>
+                          </w:p>
+                          <w:p>
+                            <w:pPr>
+                              <w:spacing w:after="0" w:line="240" w:lineRule="auto"/>
+                              <w:rPr>
+                                <w:sz w:val="16"/>
+                                <w:szCs w:val="16"/>
+                              </w:rPr>
+                            </w:pPr>
+                            <w:r>
+                              <w:rPr>
+                                <w:sz w:val="16"/>
+                                <w:szCs w:val="16"/>
+                              </w:rPr>
+                              <w:t xml:space="preserve">    driver: overlay</w:t>
+                            </w:r>
+                          </w:p>
+                        </w:txbxContent>
+                      </wps:txbx>
+                      <wps:bodyPr rot="0" spcFirstLastPara="0" vertOverflow="overflow" horzOverflow="overflow" vert="horz" wrap="square" lIns="91440" tIns="45720" rIns="91440" bIns="45720" numCol="1" spcCol="0" rtlCol="0" fromWordArt="0" anchor="t" anchorCtr="0" forceAA="0" compatLnSpc="1">
+                        <a:prstTxWarp prst="textNoShape">
+                          <a:avLst/>
+                        </a:prstTxWarp>
+                        <a:noAutofit/>
+                      </wps:bodyPr>
+                    </wps:wsp>
+                  </a:graphicData>
+                </a:graphic>
+                <wp14:sizeRelH relativeFrom="margin">
+                  <wp14:pctWidth>0</wp14:pctWidth>
+                </wp14:sizeRelH>
+                <wp14:sizeRelV relativeFrom="margin">
+                  <wp14:pctHeight>0</wp14:pctHeight>
+                </wp14:sizeRelV>
+              </wp:anchor>
+            </w:drawing>
+          </mc:Choice>
+          <mc:Fallback>
+            <w:pict>
+              <v:shape w14:anchorId="5D5948B3" id="Text Box 9" o:spid="_x0000_s1034" type="#_x0000_t202" style="position:absolute;margin-left:229.5pt;margin-top:19.4pt;width:215.5pt;height:303pt;z-index:251668480;visibility:visible;mso-wrap-style:square;mso-width-percent:0;mso-height-percent:0;mso-wrap-distance-left:9pt;mso-wrap-distance-top:0;mso-wrap-distance-right:9pt;mso-wrap-distance-bottom:0;mso-position-horizontal:absolute;mso-position-horizontal-relative:text;mso-position-vertical:absolute;mso-position-vertical-relative:text;mso-width-percent:0;mso-height-percent:0;mso-width-relative:margin;mso-height-relative:margin;v-text-anchor:top" o:gfxdata="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" fillcolor="white [3201]" strokeweight=".5pt">
+                <v:textbox>
+                  <w:txbxContent>
+                    <w:p>
+                      <w:pPr>
+                        <w:spacing w:after="0" w:line="240" w:lineRule="auto"/>
+                        <w:rPr>
+                          <w:sz w:val="16"/>
+                          <w:szCs w:val="16"/>
+                        </w:rPr>
+                      </w:pPr>
+                      <w:r>
+                        <w:rPr>
+                          <w:sz w:val="16"/>
+                          <w:szCs w:val="16"/>
+                        </w:rPr>
+                        <w:t>version: "3.8"</w:t>
+                      </w:r>
+                    </w:p>
+                    <w:p>
+                      <w:pPr>
+                        <w:spacing w:after="0" w:line="240" w:lineRule="auto"/>
+                        <w:rPr>
+                          <w:sz w:val="16"/>
+                          <w:szCs w:val="16"/>
+                        </w:rPr>
+                      </w:pPr>
+                    </w:p>
+                    <w:p>
+                      <w:pPr>
+                        <w:spacing w:after="0" w:line="240" w:lineRule="auto"/>
+                        <w:rPr>
+                          <w:sz w:val="16"/>
+                          <w:szCs w:val="16"/>
+                        </w:rPr>
+                      </w:pPr>
+                      <w:r>
+                        <w:rPr>
+                          <w:sz w:val="16"/>
+                          <w:szCs w:val="16"/>
+                        </w:rPr>
+                        <w:t>services:</w:t>
+                      </w:r>
+                    </w:p>
+                    <w:p>
+                      <w:pPr>
+                        <w:spacing w:after="0" w:line="240" w:lineRule="auto"/>
+                        <w:rPr>
+                          <w:sz w:val="16"/>
+                          <w:szCs w:val="16"/>
+                        </w:rPr>
+                      </w:pPr>
+                      <w:r>
+                        <w:rPr>
+                          <w:sz w:val="16"/>
+                          <w:szCs w:val="16"/>
+                        </w:rPr>
+                        <w:t xml:space="preserve">  app:</w:t>
+                      </w:r>
+                    </w:p>
+                    <w:p>
+                      <w:pPr>
+                        <w:spacing w:after="0" w:line="240" w:lineRule="auto"/>
+                        <w:rPr>
+                          <w:sz w:val="16"/>
+                          <w:szCs w:val="16"/>
+                        </w:rPr>
+                      </w:pPr>
+                      <w:r>
+                        <w:rPr>
+                          <w:sz w:val="16"/>
+                          <w:szCs w:val="16"/>
+                        </w:rPr>
+                        <w:t xml:space="preserve">    image: </w:t>
+                      </w:r>
+                      <w:proofErr w:type="spellStart"/>
+                      <w:r>
+                        <w:rPr>
+                          <w:sz w:val="16"/>
+                          <w:szCs w:val="16"/>
+                        </w:rPr>
+                        <w:t>icieos</w:t>
+                      </w:r>
+                      <w:proofErr w:type="spellEnd"/>
+                      <w:r>
+                        <w:rPr>
+                          <w:sz w:val="16"/>
+                          <w:szCs w:val="16"/>
+                        </w:rPr>
+                        <w:t>/</w:t>
+                      </w:r>
+                      <w:proofErr w:type="spellStart"/>
+                      <w:r>
+                        <w:rPr>
+                          <w:sz w:val="16"/>
+                          <w:szCs w:val="16"/>
+                        </w:rPr>
+                        <w:t>kids-plan-</w:t>
+                      </w:r>
+                      <w:proofErr w:type="gramStart"/>
+                      <w:r>
+                        <w:rPr>
+                          <w:sz w:val="16"/>
+                          <w:szCs w:val="16"/>
+                        </w:rPr>
+                        <w:t>api:latest</w:t>
+                      </w:r>
+                      <w:proofErr w:type="spellEnd"/>
+                      <w:proofErr w:type="gramEnd"/>
+                    </w:p>
+                    <w:p>
+                      <w:pPr>
+                        <w:spacing w:after="0" w:line="240" w:lineRule="auto"/>
+                        <w:rPr>
+                          <w:sz w:val="16"/>
+                          <w:szCs w:val="16"/>
+                        </w:rPr>
+                      </w:pPr>
+                      <w:r>
+                        <w:rPr>
+                          <w:sz w:val="16"/>
+                          <w:szCs w:val="16"/>
+                        </w:rPr>
+                        <w:t xml:space="preserve">    ports:</w:t>
+                      </w:r>
+                    </w:p>
+                    <w:p>
+                      <w:pPr>
+                        <w:spacing w:after="0" w:line="240" w:lineRule="auto"/>
+                        <w:rPr>
+                          <w:sz w:val="16"/>
+                          <w:szCs w:val="16"/>
+                        </w:rPr>
+                      </w:pPr>
+                      <w:r>
+                        <w:rPr>
+                          <w:sz w:val="16"/>
+                          <w:szCs w:val="16"/>
+                        </w:rPr>
+                        <w:t xml:space="preserve">      - target: 5005</w:t>
+                      </w:r>
+                    </w:p>
+                    <w:p>
+                      <w:pPr>
+                        <w:spacing w:after="0" w:line="240" w:lineRule="auto"/>
+                        <w:rPr>
+                          <w:sz w:val="16"/>
+                          <w:szCs w:val="16"/>
+                        </w:rPr>
+                      </w:pPr>
+                      <w:r>
+                        <w:rPr>
+                          <w:sz w:val="16"/>
+                          <w:szCs w:val="16"/>
+                        </w:rPr>
+                        <w:t xml:space="preserve">        published: 5005</w:t>
+                      </w:r>
+                    </w:p>
+                    <w:p>
+                      <w:pPr>
+                        <w:spacing w:after="0" w:line="240" w:lineRule="auto"/>
+                        <w:rPr>
+                          <w:sz w:val="16"/>
+                          <w:szCs w:val="16"/>
+                        </w:rPr>
+                      </w:pPr>
+                      <w:r>
+                        <w:rPr>
+                          <w:sz w:val="16"/>
+                          <w:szCs w:val="16"/>
+                        </w:rPr>
+                        <w:t xml:space="preserve">        protocol: </w:t>
+                      </w:r>
+                      <w:proofErr w:type="spellStart"/>
+                      <w:r>
+                        <w:rPr>
+                          <w:sz w:val="16"/>
+                          <w:szCs w:val="16"/>
+                        </w:rPr>
+                        <w:t>tcp</w:t>
+                      </w:r>
+                      <w:proofErr w:type="spellEnd"/>
+                    </w:p>
+                    <w:p>
+                      <w:pPr>
+                        <w:spacing w:after="0" w:line="240" w:lineRule="auto"/>
+                        <w:rPr>
+                          <w:sz w:val="16"/>
+                          <w:szCs w:val="16"/>
+                        </w:rPr>
+                      </w:pPr>
+                      <w:r>
+                        <w:rPr>
+                          <w:sz w:val="16"/>
+                          <w:szCs w:val="16"/>
+                        </w:rPr>
+                        <w:t xml:space="preserve">    deploy:</w:t>
+                      </w:r>
+                    </w:p>
+                    <w:p>
+                      <w:pPr>
+                        <w:spacing w:after="0" w:line="240" w:lineRule="auto"/>
+                        <w:rPr>
+                          <w:sz w:val="16"/>
+                          <w:szCs w:val="16"/>
+                        </w:rPr>
+                      </w:pPr>
+                      <w:r>
+                        <w:rPr>
+                          <w:sz w:val="16"/>
+                          <w:szCs w:val="16"/>
+                        </w:rPr>
+                        <w:t xml:space="preserve">      replicas: 1</w:t>
+                      </w:r>
+                    </w:p>
+                    <w:p>
+                      <w:pPr>
+                        <w:spacing w:after="0" w:line="240" w:lineRule="auto"/>
+                        <w:rPr>
+                          <w:sz w:val="16"/>
+                          <w:szCs w:val="16"/>
+                        </w:rPr>
+                      </w:pPr>
+                      <w:r>
+                        <w:rPr>
+                          <w:sz w:val="16"/>
+                          <w:szCs w:val="16"/>
+                        </w:rPr>
+                        <w:t xml:space="preserve">      </w:t>
+                      </w:r>
+                      <w:proofErr w:type="spellStart"/>
+                      <w:r>
+                        <w:rPr>
+                          <w:sz w:val="16"/>
+                          <w:szCs w:val="16"/>
+                        </w:rPr>
+                        <w:t>restart_policy</w:t>
+                      </w:r>
+                      <w:proofErr w:type="spellEnd"/>
+                      <w:r>
+                        <w:rPr>
+                          <w:sz w:val="16"/>
+                          <w:szCs w:val="16"/>
+                        </w:rPr>
+                        <w:t>:</w:t>
+                      </w:r>
+                    </w:p>
+                    <w:p>
+                      <w:pPr>
+                        <w:spacing w:after="0" w:line="240" w:lineRule="auto"/>
+                        <w:rPr>
+                          <w:sz w:val="16"/>
+                          <w:szCs w:val="16"/>
+                        </w:rPr>
+                      </w:pPr>
+                      <w:r>
+                        <w:rPr>
+                          <w:sz w:val="16"/>
+                          <w:szCs w:val="16"/>
+                        </w:rPr>
+                        <w:t xml:space="preserve">        condition: on-failure</w:t>
+                      </w:r>
+                    </w:p>
+                    <w:p>
+                      <w:pPr>
+                        <w:spacing w:after="0" w:line="240" w:lineRule="auto"/>
+                        <w:rPr>
+                          <w:sz w:val="16"/>
+                          <w:szCs w:val="16"/>
+                        </w:rPr>
+                      </w:pPr>
+                      <w:r>
+                        <w:rPr>
+                          <w:sz w:val="16"/>
+                          <w:szCs w:val="16"/>
+                        </w:rPr>
+                        <w:t xml:space="preserve">      resources:</w:t>
+                      </w:r>
+                    </w:p>
+                    <w:p>
+                      <w:pPr>
+                        <w:spacing w:after="0" w:line="240" w:lineRule="auto"/>
+                        <w:rPr>
+                          <w:sz w:val="16"/>
+                          <w:szCs w:val="16"/>
+                        </w:rPr>
+                      </w:pPr>
+                      <w:r>
+                        <w:rPr>
+                          <w:sz w:val="16"/>
+                          <w:szCs w:val="16"/>
+                        </w:rPr>
+                        <w:t xml:space="preserve">        limits:</w:t>
+                      </w:r>
+                    </w:p>
+                    <w:p>
+                      <w:pPr>
+                        <w:spacing w:after="0" w:line="240" w:lineRule="auto"/>
+                        <w:rPr>
+                          <w:sz w:val="16"/>
+                          <w:szCs w:val="16"/>
+                        </w:rPr>
+                      </w:pPr>
+                      <w:r>
+                        <w:rPr>
+                          <w:sz w:val="16"/>
+                          <w:szCs w:val="16"/>
+                        </w:rPr>
+                        <w:t xml:space="preserve">          memory: "1G"</w:t>
+                      </w:r>
+                    </w:p>
+                    <w:p>
+                      <w:pPr>
+                        <w:spacing w:after="0" w:line="240" w:lineRule="auto"/>
+                        <w:rPr>
+                          <w:sz w:val="16"/>
+                          <w:szCs w:val="16"/>
+                        </w:rPr>
+                      </w:pPr>
+                      <w:r>
+                        <w:rPr>
+                          <w:sz w:val="16"/>
+                          <w:szCs w:val="16"/>
+                        </w:rPr>
+                        <w:t xml:space="preserve">    networks:</w:t>
+                      </w:r>
+                    </w:p>
+                    <w:p>
+                      <w:pPr>
+                        <w:spacing w:after="0" w:line="240" w:lineRule="auto"/>
+                        <w:rPr>
+                          <w:sz w:val="16"/>
+                          <w:szCs w:val="16"/>
+                        </w:rPr>
+                      </w:pPr>
+                      <w:r>
+                        <w:rPr>
+                          <w:sz w:val="16"/>
+                          <w:szCs w:val="16"/>
+                        </w:rPr>
+                        <w:t xml:space="preserve">      - app-network</w:t>
+                      </w:r>
+                    </w:p>
+                    <w:p>
+                      <w:pPr>
+                        <w:spacing w:after="0" w:line="240" w:lineRule="auto"/>
+                        <w:rPr>
+                          <w:sz w:val="16"/>
+                          <w:szCs w:val="16"/>
+                        </w:rPr>
+                      </w:pPr>
+                    </w:p>
+                    <w:p>
+                      <w:pPr>
+                        <w:spacing w:after="0" w:line="240" w:lineRule="auto"/>
+                        <w:rPr>
+                          <w:sz w:val="16"/>
+                          <w:szCs w:val="16"/>
+                        </w:rPr>
+                      </w:pPr>
+                      <w:r>
+                        <w:rPr>
+                          <w:sz w:val="16"/>
+                          <w:szCs w:val="16"/>
+                        </w:rPr>
+                        <w:t xml:space="preserve">  </w:t>
+                      </w:r>
+                      <w:proofErr w:type="spellStart"/>
+                      <w:r>
+                        <w:rPr>
+                          <w:sz w:val="16"/>
+                          <w:szCs w:val="16"/>
+                        </w:rPr>
+                        <w:t>redis</w:t>
+                      </w:r>
+                      <w:proofErr w:type="spellEnd"/>
+                      <w:r>
+                        <w:rPr>
+                          <w:sz w:val="16"/>
+                          <w:szCs w:val="16"/>
+                        </w:rPr>
+                        <w:t>:</w:t>
+                      </w:r>
+                    </w:p>
+                    <w:p>
+                      <w:pPr>
+                        <w:spacing w:after="0" w:line="240" w:lineRule="auto"/>
+                        <w:rPr>
+                          <w:sz w:val="16"/>
+                          <w:szCs w:val="16"/>
+                        </w:rPr>
+                      </w:pPr>
+                      <w:r>
+                        <w:rPr>
+                          <w:sz w:val="16"/>
+                          <w:szCs w:val="16"/>
+                        </w:rPr>
+                        <w:t xml:space="preserve">    image: </w:t>
+                      </w:r>
+                      <w:proofErr w:type="spellStart"/>
+                      <w:proofErr w:type="gramStart"/>
+                      <w:r>
+                        <w:rPr>
+                          <w:sz w:val="16"/>
+                          <w:szCs w:val="16"/>
+                        </w:rPr>
+                        <w:t>redis:alpine</w:t>
+                      </w:r>
+                      <w:proofErr w:type="spellEnd"/>
+                      <w:proofErr w:type="gramEnd"/>
+                    </w:p>
+                    <w:p>
+                      <w:pPr>
+                        <w:spacing w:after="0" w:line="240" w:lineRule="auto"/>
+                        <w:rPr>
+                          <w:sz w:val="16"/>
+                          <w:szCs w:val="16"/>
+                        </w:rPr>
+                      </w:pPr>
+                      <w:r>
+                        <w:rPr>
+                          <w:sz w:val="16"/>
+                          <w:szCs w:val="16"/>
+                        </w:rPr>
+                        <w:t xml:space="preserve">    deploy:</w:t>
+                      </w:r>
+                    </w:p>
+                    <w:p>
+                      <w:pPr>
+                        <w:spacing w:after="0" w:line="240" w:lineRule="auto"/>
+                        <w:rPr>
+                          <w:sz w:val="16"/>
+                          <w:szCs w:val="16"/>
+                        </w:rPr>
+                      </w:pPr>
+                      <w:r>
+                        <w:rPr>
+                          <w:sz w:val="16"/>
+                          <w:szCs w:val="16"/>
+                        </w:rPr>
+                        <w:t xml:space="preserve">      placement:</w:t>
+                      </w:r>
+                    </w:p>
+                    <w:p>
+                      <w:pPr>
+                        <w:spacing w:after="0" w:line="240" w:lineRule="auto"/>
+                        <w:rPr>
+                          <w:sz w:val="16"/>
+                          <w:szCs w:val="16"/>
+                        </w:rPr>
+                      </w:pPr>
+                      <w:r>
+                        <w:rPr>
+                          <w:sz w:val="16"/>
+                          <w:szCs w:val="16"/>
+                        </w:rPr>
+                        <w:t xml:space="preserve">        constraints: [</w:t>
+                      </w:r>
+                      <w:proofErr w:type="spellStart"/>
+                      <w:proofErr w:type="gramStart"/>
+                      <w:r>
+                        <w:rPr>
+                          <w:sz w:val="16"/>
+                          <w:szCs w:val="16"/>
+                        </w:rPr>
+                        <w:t>node.role</w:t>
+                      </w:r>
+                      <w:proofErr w:type="spellEnd"/>
+                      <w:proofErr w:type="gramEnd"/>
+                      <w:r>
+                        <w:rPr>
+                          <w:sz w:val="16"/>
+                          <w:szCs w:val="16"/>
+                        </w:rPr>
+                        <w:t xml:space="preserve"> == manager]</w:t>
+                      </w:r>
+                    </w:p>
+                    <w:p>
+                      <w:pPr>
+                        <w:spacing w:after="0" w:line="240" w:lineRule="auto"/>
+                        <w:rPr>
+                          <w:sz w:val="16"/>
+                          <w:szCs w:val="16"/>
+                        </w:rPr>
+                      </w:pPr>
+                      <w:r>
+                        <w:rPr>
+                          <w:sz w:val="16"/>
+                          <w:szCs w:val="16"/>
+                        </w:rPr>
+                        <w:t xml:space="preserve">    networks:</w:t>
+                      </w:r>
+                    </w:p>
+                    <w:p>
+                      <w:pPr>
+                        <w:spacing w:after="0" w:line="240" w:lineRule="auto"/>
+                        <w:rPr>
+                          <w:sz w:val="16"/>
+                          <w:szCs w:val="16"/>
+                        </w:rPr>
+                      </w:pPr>
+                      <w:r>
+                        <w:rPr>
+                          <w:sz w:val="16"/>
+                          <w:szCs w:val="16"/>
+                        </w:rPr>
+                        <w:t xml:space="preserve">      - app-network</w:t>
+                      </w:r>
+                    </w:p>
+                    <w:p>
+                      <w:pPr>
+                        <w:spacing w:after="0" w:line="240" w:lineRule="auto"/>
+                        <w:rPr>
+                          <w:sz w:val="16"/>
+                          <w:szCs w:val="16"/>
+                        </w:rPr>
+                      </w:pPr>
+                    </w:p>
+                    <w:p>
+                      <w:pPr>
+                        <w:spacing w:after="0" w:line="240" w:lineRule="auto"/>
+                        <w:rPr>
+                          <w:sz w:val="16"/>
+                          <w:szCs w:val="16"/>
+                        </w:rPr>
+                      </w:pPr>
+                      <w:r>
+                        <w:rPr>
+                          <w:sz w:val="16"/>
+                          <w:szCs w:val="16"/>
+                        </w:rPr>
+                        <w:t>networks:</w:t>
+                      </w:r>
+                    </w:p>
+                    <w:p>
+                      <w:pPr>
+                        <w:spacing w:after="0" w:line="240" w:lineRule="auto"/>
+                        <w:rPr>
+                          <w:sz w:val="16"/>
+                          <w:szCs w:val="16"/>
+                        </w:rPr>
+                      </w:pPr>
+                      <w:r>
+                        <w:rPr>
+                          <w:sz w:val="16"/>
+                          <w:szCs w:val="16"/>
+                        </w:rPr>
+                        <w:t xml:space="preserve">  app-network:</w:t>
+                      </w:r>
+                    </w:p>
+                    <w:p>
+                      <w:pPr>
+                        <w:spacing w:after="0" w:line="240" w:lineRule="auto"/>
+                        <w:rPr>
+                          <w:sz w:val="16"/>
+                          <w:szCs w:val="16"/>
+                        </w:rPr>
+                      </w:pPr>
+                      <w:r>
+                        <w:rPr>
+                          <w:sz w:val="16"/>
+                          <w:szCs w:val="16"/>
+                        </w:rPr>
+                        <w:t xml:space="preserve">    driver: overlay</w:t>
+                      </w:r>
+                    </w:p>
+                  </w:txbxContent>
+                </v:textbox>
+              </v:shape>
+            </w:pict>
+          </mc:Fallback>
+        </mc:AlternateContent>
+      </w:r>
+      <w:r>
+        <w:rPr>
+          <w:color w:val="BF4E14" w:themeColor="accent2" w:themeShade="BF"/>
+        </w:rPr>
+        <w:t>docker-</w:t>
+      </w:r>
+      <w:proofErr w:type="spellStart"/>
+      <w:r>
+        <w:rPr>
+          <w:color w:val="BF4E14" w:themeColor="accent2" w:themeShade="BF"/>
+        </w:rPr>
+        <w:t>compose.yml</w:t>
+      </w:r>
+      <w:proofErr w:type="spellEnd"/>
+      <w:r>
+        <w:rPr>
+          <w:color w:val="BF4E14" w:themeColor="accent2" w:themeShade="BF"/>
+        </w:rPr>
+        <w:t xml:space="preserve">                                                 docker-compose-</w:t>
+      </w:r>
+      <w:proofErr w:type="spellStart"/>
+      <w:r>
+        <w:rPr>
+          <w:color w:val="BF4E14" w:themeColor="accent2" w:themeShade="BF"/>
+        </w:rPr>
+        <w:t>prod.yml</w:t>
+      </w:r>
+      <w:proofErr w:type="spellEnd"/>
       <w:r>
         <w:rPr>
           <w:color w:val="BF4E14" w:themeColor="accent2" w:themeShade="BF"/>
@@ -18291,6 +21841,7 @@
   <w:style w:type="character" w:default="1" w:styleId="DefaultParagraphFont">
     <w:name w:val="Default Paragraph Font"/>
     <w:uiPriority w:val="1"/>
+    <w:semiHidden/>
     <w:unhideWhenUsed/>
   </w:style>
   <w:style w:type="table" w:default="1" w:styleId="TableNormal">

</xml_diff>